<commit_message>
defined functions and diss
</commit_message>
<xml_diff>
--- a/BASICParser/Dissertation.docx
+++ b/BASICParser/Dissertation.docx
@@ -4,7 +4,7 @@
   <w:body>
     <w:p>
       <w:pPr>
-        <w:jc w:val="both"/>
+        <w:jc w:val="center"/>
       </w:pPr>
       <w:r>
         <w:t>David Hoare</w:t>
@@ -12,7 +12,7 @@
     </w:p>
     <w:p>
       <w:pPr>
-        <w:jc w:val="both"/>
+        <w:jc w:val="center"/>
       </w:pPr>
       <w:r>
         <w:t>Robinson College</w:t>
@@ -20,17 +20,17 @@
     </w:p>
     <w:p>
       <w:pPr>
-        <w:jc w:val="both"/>
-      </w:pPr>
-    </w:p>
-    <w:p>
-      <w:pPr>
-        <w:jc w:val="both"/>
-      </w:pPr>
-    </w:p>
-    <w:p>
-      <w:pPr>
-        <w:jc w:val="both"/>
+        <w:jc w:val="center"/>
+      </w:pPr>
+    </w:p>
+    <w:p>
+      <w:pPr>
+        <w:jc w:val="center"/>
+      </w:pPr>
+    </w:p>
+    <w:p>
+      <w:pPr>
+        <w:jc w:val="center"/>
         <w:rPr>
           <w:sz w:val="28"/>
         </w:rPr>
@@ -44,7 +44,7 @@
     </w:p>
     <w:p>
       <w:pPr>
-        <w:jc w:val="both"/>
+        <w:jc w:val="center"/>
         <w:rPr>
           <w:sz w:val="28"/>
         </w:rPr>
@@ -58,7 +58,7 @@
     </w:p>
     <w:p>
       <w:pPr>
-        <w:jc w:val="both"/>
+        <w:jc w:val="center"/>
         <w:rPr>
           <w:sz w:val="28"/>
         </w:rPr>
@@ -66,7 +66,7 @@
     </w:p>
     <w:p>
       <w:pPr>
-        <w:jc w:val="both"/>
+        <w:jc w:val="center"/>
         <w:rPr>
           <w:sz w:val="48"/>
         </w:rPr>
@@ -80,7 +80,7 @@
     </w:p>
     <w:p>
       <w:pPr>
-        <w:jc w:val="both"/>
+        <w:jc w:val="center"/>
         <w:rPr>
           <w:sz w:val="48"/>
         </w:rPr>
@@ -88,7 +88,7 @@
     </w:p>
     <w:p>
       <w:pPr>
-        <w:jc w:val="both"/>
+        <w:jc w:val="center"/>
         <w:rPr>
           <w:sz w:val="32"/>
           <w:szCs w:val="32"/>
@@ -348,13 +348,7 @@
         <w:jc w:val="both"/>
       </w:pPr>
       <w:r>
-        <w:t xml:space="preserve">The project brief was simple – to develop an LLVM frontend (ie compiler targeting LLVM IR) for the original BASIC programming language. The </w:t>
-      </w:r>
-      <w:r>
-        <w:t>ANSI X.60-1978</w:t>
-      </w:r>
-      <w:r>
-        <w:t xml:space="preserve"> standard was selected as an appropriate starting point for the definition of the language, with new features being added as necessary to update the language. </w:t>
+        <w:t xml:space="preserve">The project brief was simple – to develop an LLVM frontend (ie compiler targeting LLVM IR) for the original BASIC programming language. The ANSI X.60-1978 standard was selected as an appropriate starting point for the definition of the language, with new features being added as necessary to update the language. </w:t>
       </w:r>
     </w:p>
     <w:p>
@@ -405,16 +399,18 @@
     </w:p>
     <w:p>
       <w:pPr>
-        <w:jc w:val="both"/>
-      </w:pPr>
-      <w:r>
-        <w:t xml:space="preserve">I used the </w:t>
-      </w:r>
-      <w:r>
-        <w:t>ANSI X.60-1978</w:t>
-      </w:r>
-      <w:r>
-        <w:t xml:space="preserve"> standard to write a complete context-free grammar for BASIC. To debug the CFG I used ANTLR 4.5’s TestRig component, which produces a graphical representation of how an input string is parsed by the grammar. Once the grammar correctly interpreted the language I used ANTLR to produce C# class files that could be used to </w:t>
+        <w:pStyle w:val="Heading2"/>
+      </w:pPr>
+      <w:r>
+        <w:t>Lexing</w:t>
+      </w:r>
+    </w:p>
+    <w:p>
+      <w:pPr>
+        <w:jc w:val="both"/>
+      </w:pPr>
+      <w:r>
+        <w:t xml:space="preserve">I used the ANSI X.60-1978 standard to write a complete context-free grammar for BASIC. To debug the CFG I used ANTLR 4.5’s TestRig component, which produces a graphical representation of how an input string is parsed by the grammar. Once the grammar correctly interpreted the language I used ANTLR to produce C# class files that could be used to </w:t>
       </w:r>
       <w:r>
         <w:t>incorporate</w:t>
@@ -428,6 +424,14 @@
     </w:p>
     <w:p>
       <w:pPr>
+        <w:pStyle w:val="Heading2"/>
+      </w:pPr>
+      <w:r>
+        <w:t>Parsing</w:t>
+      </w:r>
+    </w:p>
+    <w:p>
+      <w:pPr>
         <w:jc w:val="both"/>
       </w:pPr>
       <w:r>
@@ -439,6 +443,49 @@
         <w:jc w:val="both"/>
       </w:pPr>
       <w:r>
+        <w:t xml:space="preserve">BASIC is a very line-based language. Statements and expressions cannot span over multiple lines, nor can </w:t>
+      </w:r>
+      <w:r>
+        <w:t>multiple statements appear on a single line. The most important control-flow statement is GOTO and loop blocks are enclosed by FOR and NEXT lines. For this reason I decided to parse the BASIC code on a line-by-line basis. The lexer is passed a single line at a time, and the base structure in the AST is the Line class. This class is inherited by classes for all different line types (</w:t>
+      </w:r>
+      <w:proofErr w:type="spellStart"/>
+      <w:r>
+        <w:t>Line_Goto</w:t>
+      </w:r>
+      <w:proofErr w:type="spellEnd"/>
+      <w:r>
+        <w:t xml:space="preserve">, </w:t>
+      </w:r>
+      <w:proofErr w:type="spellStart"/>
+      <w:r>
+        <w:t>Line_For</w:t>
+      </w:r>
+      <w:proofErr w:type="spellEnd"/>
+      <w:r>
+        <w:t xml:space="preserve">, </w:t>
+      </w:r>
+      <w:proofErr w:type="spellStart"/>
+      <w:r>
+        <w:t>Line_If</w:t>
+      </w:r>
+      <w:proofErr w:type="spellEnd"/>
+      <w:r>
+        <w:t xml:space="preserve"> etc).</w:t>
+      </w:r>
+    </w:p>
+    <w:p>
+      <w:pPr>
+        <w:pStyle w:val="Heading2"/>
+      </w:pPr>
+      <w:r>
+        <w:t>Code Gen</w:t>
+      </w:r>
+    </w:p>
+    <w:p>
+      <w:pPr>
+        <w:jc w:val="both"/>
+      </w:pPr>
+      <w:r>
         <w:t xml:space="preserve">The code generation module of the compiler involved use of the LLVM API. A complication to this step was the fact that there do not exist a complete set of bindings of the </w:t>
       </w:r>
       <w:r>
@@ -451,68 +498,20 @@
         <w:t>.NET development</w:t>
       </w:r>
       <w:r>
-        <w:t xml:space="preserve">. There do exist several attempts at writing said bindings at differing stages of completeness. The solution was therefore to select an appropriate set of bindings and then add to them when required functionality is not implemented. After investigating several options I opted to use the incomplete bindings written by my project supervisor Michael Gale some years ago. With Michael’s assistance I was able to </w:t>
-      </w:r>
-      <w:r>
-        <w:t>add to the bindings all functionality I needed from the LLVM API when necessary.</w:t>
-      </w:r>
-    </w:p>
-    <w:p>
-      <w:pPr>
-        <w:pStyle w:val="Heading1"/>
-        <w:jc w:val="both"/>
-      </w:pPr>
-      <w:r>
-        <w:t>Evaluation</w:t>
-      </w:r>
-    </w:p>
-    <w:p>
-      <w:pPr>
-        <w:jc w:val="both"/>
-      </w:pPr>
-      <w:r>
-        <w:t xml:space="preserve">The initial aim of the project was to produce a correctly working compiler. Therefore the obvious first step was to run a number of test programs through the compiler to ensure the expected output was produced. This was a valuable bug-finding exercise and verified that the compiler was indeed correctly compiling the BASIC code. To assist with </w:t>
+        <w:t xml:space="preserve">. There do exist several attempts at writing said bindings at differing stages of completeness. The solution was therefore to select an appropriate set of bindings and then add to them when required functionality </w:t>
       </w:r>
       <w:r>
         <w:lastRenderedPageBreak/>
-        <w:t>this task I made use of LLVM’s lli.exe tool. This is an interpreter which works directly on the LLVM IR bytecode produced by my compiler, running it in real-time by use of a just-in-time compiler. This allowed me to rapidly test output without needing to compile the bytecode to native assembly.</w:t>
-      </w:r>
-    </w:p>
-    <w:p>
-      <w:pPr>
-        <w:jc w:val="both"/>
-      </w:pPr>
-      <w:r>
-        <w:t xml:space="preserve">Part of the reason for using LLVM was the cross-platform nature of its backend, allowing a variety of architectures to be targeted by the compiler. I was developing on a 64-bit Windows machine, on which code was being successfully compiled and run. To test the cross-platform capabilities of the compiler, I compiled some BASIC test code for the ARM platform, 32-bit Windows and 64-bit Linux architectures. </w:t>
-      </w:r>
-      <w:r>
-        <w:t>I then assembled and ran the resultant assembly on machines using the respective instruction sets. To test the ARM output I used a Raspberry Pi.</w:t>
-      </w:r>
-      <w:r>
-        <w:t xml:space="preserve"> The code compiled and ran successfully on all architectures I tested it on.</w:t>
-      </w:r>
-    </w:p>
-    <w:p>
-      <w:pPr>
-        <w:jc w:val="both"/>
-      </w:pPr>
-      <w:r>
-        <w:t>As a real-world example</w:t>
-      </w:r>
-      <w:r>
-        <w:t xml:space="preserve"> and to give my compiler a real workout I implemented the Fast Fourier Transform (FFT) algorithm in BASIC. This is an efficient algorithm for computing the discrete Fourier transform of a sampled signal, ie</w:t>
-      </w:r>
-      <w:r>
-        <w:t xml:space="preserve"> decomposes the signal into its constituent frequencies and their relative sizes. I found an implementation of FFT for a different dialect of BASIC [</w:t>
-      </w:r>
-      <w:r>
-        <w:t>http://www.nicholson.com/dsp.fft1.html</w:t>
-      </w:r>
-      <w:r>
-        <w:t>] and adapted it to fit my specification.</w:t>
+        <w:t xml:space="preserve">is not implemented. After investigating several options I opted to use the incomplete bindings written by my project supervisor Michael Gale some years ago. With Michael’s assistance I was able to </w:t>
+      </w:r>
+      <w:r>
+        <w:t>add to the bindings all func</w:t>
       </w:r>
       <w:bookmarkStart w:id="0" w:name="_GoBack"/>
       <w:bookmarkEnd w:id="0"/>
+      <w:r>
+        <w:t>tionality I needed from the LLVM API when necessary.</w:t>
+      </w:r>
     </w:p>
     <w:p>
       <w:pPr>
@@ -520,6 +519,85 @@
         <w:jc w:val="both"/>
       </w:pPr>
       <w:r>
+        <w:t>Evaluation</w:t>
+      </w:r>
+    </w:p>
+    <w:p>
+      <w:pPr>
+        <w:jc w:val="both"/>
+      </w:pPr>
+      <w:r>
+        <w:t>The initial aim of the project was to produce a correctly working compiler. Therefore the obvious first step was to run a number of test programs through the compiler to ensure the expected output was produced. This was a valuable bug-finding exercise and verified that the compiler was indeed correctly compiling the BASIC code. To assist with this task I made use of LLVM’s lli.exe tool. This is an interpreter which works directly on the LLVM IR bytecode produced by my compiler, running it in real-time by use of a just-in-time compiler. This allowed me to rapidly test output without needing to compile the bytecode to native assembly.</w:t>
+      </w:r>
+    </w:p>
+    <w:p>
+      <w:pPr>
+        <w:jc w:val="both"/>
+      </w:pPr>
+      <w:r>
+        <w:t xml:space="preserve">Part of the reason for using LLVM was the cross-platform nature of its backend, allowing a variety of architectures to be targeted by the compiler. I was developing on a 64-bit Windows machine, on which code was being successfully compiled and run. To test the cross-platform capabilities of the compiler, I compiled some BASIC test code for the ARM platform, 32-bit Windows and 64-bit Linux architectures. </w:t>
+      </w:r>
+      <w:r>
+        <w:t>I then assembled and ran the resultant assembly on machines using the respective instruction sets. To test the ARM output I used a Raspberry Pi.</w:t>
+      </w:r>
+      <w:r>
+        <w:t xml:space="preserve"> The code compiled and ran successfully on all architectures I tested it on.</w:t>
+      </w:r>
+    </w:p>
+    <w:p>
+      <w:pPr>
+        <w:jc w:val="both"/>
+      </w:pPr>
+      <w:r>
+        <w:t>As a real-world example</w:t>
+      </w:r>
+      <w:r>
+        <w:t xml:space="preserve"> and to give my compiler a real workout I implemented the Fast Fourier Transform (FFT) algorithm in BASIC. This is an efficient algorithm for computing the discrete Fourier transform of a sampled signal, ie</w:t>
+      </w:r>
+      <w:r>
+        <w:t xml:space="preserve"> decomposes the signal into its constituent frequencies and their relative sizes. I found an implementation of FFT for a different dialect of BASIC [</w:t>
+      </w:r>
+      <w:r>
+        <w:t>http://www.nicholson.com/dsp.fft1.html</w:t>
+      </w:r>
+      <w:r>
+        <w:t>] and adapted it to fit my specification.</w:t>
+      </w:r>
+    </w:p>
+    <w:p>
+      <w:pPr>
+        <w:jc w:val="both"/>
+      </w:pPr>
+      <w:r>
+        <w:t xml:space="preserve">The FFT program gave me an opportunity to test the </w:t>
+      </w:r>
+      <w:proofErr w:type="spellStart"/>
+      <w:r>
+        <w:t>NumericDefinedFunction</w:t>
+      </w:r>
+      <w:proofErr w:type="spellEnd"/>
+      <w:r>
+        <w:t xml:space="preserve"> feature. The algorithm makes use of Pi and the modulo function, neither of which are BASIC supplied functions.</w:t>
+      </w:r>
+      <w:r>
+        <w:t xml:space="preserve"> I wrote two simple functions MOD2() AND PI() in C which wrap around the library function </w:t>
+      </w:r>
+      <w:proofErr w:type="spellStart"/>
+      <w:r>
+        <w:t>fmod</w:t>
+      </w:r>
+      <w:proofErr w:type="spellEnd"/>
+      <w:r>
+        <w:t>() and C constant M_PI respectively [appendix]. My compiler detected the non-supplied function and passed it through in the assembly. By linking the compiled code with the helper functions the code worked correctly.</w:t>
+      </w:r>
+    </w:p>
+    <w:p>
+      <w:pPr>
+        <w:pStyle w:val="Heading1"/>
+        <w:jc w:val="both"/>
+      </w:pPr>
+      <w:r>
+        <w:lastRenderedPageBreak/>
         <w:t>Conclusions</w:t>
       </w:r>
     </w:p>
@@ -786,7 +864,6 @@
     <w:next w:val="Normal"/>
     <w:link w:val="Heading2Char"/>
     <w:uiPriority w:val="9"/>
-    <w:semiHidden/>
     <w:unhideWhenUsed/>
     <w:qFormat/>
     <w:rsid w:val="004802D8"/>
@@ -852,7 +929,6 @@
     <w:basedOn w:val="DefaultParagraphFont"/>
     <w:link w:val="Heading2"/>
     <w:uiPriority w:val="9"/>
-    <w:semiHidden/>
     <w:rsid w:val="004802D8"/>
     <w:rPr>
       <w:rFonts w:asciiTheme="majorHAnsi" w:eastAsiaTheme="majorEastAsia" w:hAnsiTheme="majorHAnsi" w:cstheme="majorBidi"/>
@@ -1063,7 +1139,6 @@
     <w:next w:val="Normal"/>
     <w:link w:val="Heading2Char"/>
     <w:uiPriority w:val="9"/>
-    <w:semiHidden/>
     <w:unhideWhenUsed/>
     <w:qFormat/>
     <w:rsid w:val="004802D8"/>
@@ -1129,7 +1204,6 @@
     <w:basedOn w:val="DefaultParagraphFont"/>
     <w:link w:val="Heading2"/>
     <w:uiPriority w:val="9"/>
-    <w:semiHidden/>
     <w:rsid w:val="004802D8"/>
     <w:rPr>
       <w:rFonts w:asciiTheme="majorHAnsi" w:eastAsiaTheme="majorEastAsia" w:hAnsiTheme="majorHAnsi" w:cstheme="majorBidi"/>

</xml_diff>

<commit_message>
renamed Parser.counter to Parser.currentLine
</commit_message>
<xml_diff>
--- a/BASICParser/Dissertation.docx
+++ b/BASICParser/Dissertation.docx
@@ -410,7 +410,15 @@
         <w:jc w:val="both"/>
       </w:pPr>
       <w:r>
-        <w:t xml:space="preserve">I used the ANSI X.60-1978 standard to write a complete context-free grammar for BASIC. To debug the CFG I used ANTLR 4.5’s TestRig component, which produces a graphical representation of how an input string is parsed by the grammar. Once the grammar correctly interpreted the language I used ANTLR to produce C# class files that could be used to </w:t>
+        <w:t xml:space="preserve">I used the ANSI X.60-1978 standard to write a complete context-free grammar for BASIC. To debug the CFG I used ANTLR 4.5’s </w:t>
+      </w:r>
+      <w:proofErr w:type="spellStart"/>
+      <w:r>
+        <w:t>TestRig</w:t>
+      </w:r>
+      <w:proofErr w:type="spellEnd"/>
+      <w:r>
+        <w:t xml:space="preserve"> component, which produces a graphical representation of how an input string is parsed by the grammar. Once the grammar correctly interpreted the language I used ANTLR to produce C# class files that could be used to </w:t>
       </w:r>
       <w:r>
         <w:t>incorporate</w:t>
@@ -446,7 +454,31 @@
         <w:t xml:space="preserve">BASIC is a very line-based language. Statements and expressions cannot span over multiple lines, nor can </w:t>
       </w:r>
       <w:r>
-        <w:t>multiple statements appear on a single line. The most important control-flow statement is GOTO and loop blocks are enclosed by FOR and NEXT lines. For this reason I decided to parse the BASIC code on a line-by-line basis. The lexer is passed a single line at a time, and the base structure in the AST is the Line class. This class is inherited by classes for all different line types (Line_Goto, Line_For, Line_If etc).</w:t>
+        <w:t>multiple statements appear on a single line. The most important control-flow statement is GOTO and loop blocks are enclosed by FOR and NEXT lines. For this reason I decided to parse the BASIC code on a line-by-line basis. The lexer is passed a single line at a time, and the base structure in the AST is the Line class. This class is inherited by classes for all different line types (</w:t>
+      </w:r>
+      <w:proofErr w:type="spellStart"/>
+      <w:r>
+        <w:t>Line_Goto</w:t>
+      </w:r>
+      <w:proofErr w:type="spellEnd"/>
+      <w:r>
+        <w:t xml:space="preserve">, </w:t>
+      </w:r>
+      <w:proofErr w:type="spellStart"/>
+      <w:r>
+        <w:t>Line_For</w:t>
+      </w:r>
+      <w:proofErr w:type="spellEnd"/>
+      <w:r>
+        <w:t xml:space="preserve">, </w:t>
+      </w:r>
+      <w:proofErr w:type="spellStart"/>
+      <w:r>
+        <w:t>Line_If</w:t>
+      </w:r>
+      <w:proofErr w:type="spellEnd"/>
+      <w:r>
+        <w:t xml:space="preserve"> etc).</w:t>
       </w:r>
     </w:p>
     <w:p>
@@ -483,17 +515,6 @@
       <w:r>
         <w:t>add to the bindings all functionality I needed from the LLVM API when necessary.</w:t>
       </w:r>
-    </w:p>
-    <w:p>
-      <w:pPr>
-        <w:jc w:val="both"/>
-      </w:pPr>
-      <w:r>
-        <w:t>The BASIC standard defines just two types – string and numeric, with no differentiation between integer and floating point values. My compiler addresses this by representing all numbers internally as doubles. This allows all operations to be seamlessly compiled regardless of the initial type of the numbers. This practice is hidden from the user by use of the “%g” format specifier when outputt</w:t>
-      </w:r>
-      <w:r>
-        <w:t>ing numbers with PRINT or WRITE. This outputs the number using the shortest possible representation, so the double 4.00000000… is output as 4, giving the illusion that it has been treated as an integer internally.</w:t>
-      </w:r>
       <w:bookmarkStart w:id="0" w:name="_GoBack"/>
       <w:bookmarkEnd w:id="0"/>
     </w:p>
@@ -502,10 +523,53 @@
         <w:jc w:val="both"/>
       </w:pPr>
       <w:r>
+        <w:t>All sections of code dealing with code generation make use of the LLVM context, module and main function variables. To minimise the need to pass these as arguments in every code() call these are stored as static members in the Parser class so they can be accessed as necessary. Similarly, code generation methods make use of LLVM types. All common types (i8, i8*, i8**, i32, double, double*, void) are initialised at the start of execution and are stored as static members in the Parser class. This minimises calls to the LLVM API.</w:t>
+      </w:r>
+    </w:p>
+    <w:p>
+      <w:pPr>
+        <w:jc w:val="both"/>
+      </w:pPr>
+      <w:r>
+        <w:t xml:space="preserve">Throughout all stages of compilation, the line number currently being processed is stored as a static member </w:t>
+      </w:r>
+    </w:p>
+    <w:p>
+      <w:pPr>
+        <w:jc w:val="both"/>
+      </w:pPr>
+      <w:r>
+        <w:t>The BASIC standard defines just two types – string and numeric, with no differentiation between integer and floating point values. My compiler addresses this by representing all numbers internally as doubles. This allows all operations to be seamlessly compiled regardless of the initial type of the numbers. This practice is hidden from the user by use of the “%g” format specifier when outputt</w:t>
+      </w:r>
+      <w:r>
+        <w:t>ing numbers with PRINT or WRITE. This outputs the number using the shortest possible representation, so the double 4.00000000… is output as 4, giving the illusion that it has been treated as an integer internally.</w:t>
+      </w:r>
+    </w:p>
+    <w:p>
+      <w:pPr>
+        <w:jc w:val="both"/>
+      </w:pPr>
+      <w:r>
         <w:t xml:space="preserve">The BASIC standard defines eleven supplied numeric functions that must be included in the implementation. These functions (ABS, ATN, COS, EXP, INT, LOG, RND, SGN, SIN, SQR, TAN) all map fairly directly </w:t>
       </w:r>
       <w:r>
-        <w:t>onto C equivalents. Hence I chose to compile these by calling the relevant C function. I took a similar approach to compile PRINT and INPUT statements, making calls to printf and scanf respectively. This means the standard C library will need to be present at l</w:t>
+        <w:t xml:space="preserve">onto C equivalents. Hence I chose to compile these by calling the relevant C function. I took a similar approach to compile PRINT and INPUT statements, making calls to </w:t>
+      </w:r>
+      <w:proofErr w:type="spellStart"/>
+      <w:r>
+        <w:t>printf</w:t>
+      </w:r>
+      <w:proofErr w:type="spellEnd"/>
+      <w:r>
+        <w:t xml:space="preserve"> and </w:t>
+      </w:r>
+      <w:proofErr w:type="spellStart"/>
+      <w:r>
+        <w:t>scanf</w:t>
+      </w:r>
+      <w:proofErr w:type="spellEnd"/>
+      <w:r>
+        <w:t xml:space="preserve"> respectively. This means the standard C library will need to be present at l</w:t>
       </w:r>
       <w:r>
         <w:t>ink time (a reasonable assumption).</w:t>
@@ -527,7 +591,19 @@
         <w:jc w:val="both"/>
       </w:pPr>
       <w:r>
-        <w:t xml:space="preserve">A useful feature missing from the original BASIC spec is file IO. Particularly when using algorithms which worked with large arrays of numbers it became tedious to type in input data at the command line and read output data from stdout. To address this I defined two additional statements – </w:t>
+        <w:t xml:space="preserve">A useful feature missing from the original BASIC spec is file IO. Particularly when using algorithms which worked with large arrays of numbers it became tedious to type in input data at the command line and read output data from </w:t>
+      </w:r>
+      <w:proofErr w:type="spellStart"/>
+      <w:r>
+        <w:t>stdout</w:t>
+      </w:r>
+      <w:proofErr w:type="spellEnd"/>
+      <w:r>
+        <w:t xml:space="preserve">. To address this I </w:t>
+      </w:r>
+      <w:r>
+        <w:lastRenderedPageBreak/>
+        <w:t xml:space="preserve">defined two additional statements – </w:t>
       </w:r>
       <w:r>
         <w:t>READ</w:t>
@@ -607,20 +683,134 @@
         <w:rPr>
           <w:rFonts w:cs="Consolas"/>
         </w:rPr>
-        <w:t xml:space="preserve">. These statements are compiled by calling two C helper functions I placed in the file libBASICLLVM.c [appendix]. These helper functions are passed pointers to the array and the string containing the filename, along with the length of the array being </w:t>
-      </w:r>
+        <w:t xml:space="preserve">. These statements are compiled by calling two C helper functions I placed in the file </w:t>
+      </w:r>
+      <w:proofErr w:type="spellStart"/>
       <w:r>
         <w:rPr>
           <w:rFonts w:cs="Consolas"/>
         </w:rPr>
+        <w:t>libBASICLLVM.c</w:t>
+      </w:r>
+      <w:proofErr w:type="spellEnd"/>
+      <w:r>
+        <w:rPr>
+          <w:rFonts w:cs="Consolas"/>
+        </w:rPr>
+        <w:t xml:space="preserve"> [appendix]. These helper functions are passed pointers to the array and the string containing the filename, along with the length of the array being passed. They open a file pointer to the specified file and </w:t>
+      </w:r>
+      <w:r>
+        <w:rPr>
+          <w:rFonts w:cs="Consolas"/>
+        </w:rPr>
+        <w:t xml:space="preserve">use </w:t>
+      </w:r>
+      <w:proofErr w:type="spellStart"/>
+      <w:r>
+        <w:rPr>
+          <w:rFonts w:cs="Consolas"/>
+        </w:rPr>
+        <w:t>fgets</w:t>
+      </w:r>
+      <w:proofErr w:type="spellEnd"/>
+      <w:r>
+        <w:rPr>
+          <w:rFonts w:cs="Consolas"/>
+        </w:rPr>
+        <w:t>/</w:t>
+      </w:r>
+      <w:proofErr w:type="spellStart"/>
+      <w:r>
+        <w:rPr>
+          <w:rFonts w:cs="Consolas"/>
+        </w:rPr>
+        <w:t>fprintf</w:t>
+      </w:r>
+      <w:proofErr w:type="spellEnd"/>
+      <w:r>
+        <w:rPr>
+          <w:rFonts w:cs="Consolas"/>
+        </w:rPr>
+        <w:t xml:space="preserve"> to perform the operation.</w:t>
+      </w:r>
+    </w:p>
+    <w:p>
+      <w:pPr>
+        <w:pStyle w:val="Heading1"/>
+        <w:jc w:val="both"/>
+      </w:pPr>
+      <w:r>
+        <w:t>Evaluation</w:t>
+      </w:r>
+    </w:p>
+    <w:p>
+      <w:pPr>
+        <w:jc w:val="both"/>
+      </w:pPr>
+      <w:r>
+        <w:t>The initial aim of the project was to produce a correctly working compiler. Therefore the obvious first step was to run a number of test programs through the compiler to ensure the expected output was produced. This was a valuable bug-finding exercise and verified that the compiler was indeed correctly compiling the BASIC code. To assist with this task I made use of LLVM’s lli.exe tool. This is an interpreter which works directly on the LLVM IR bytecode produced by my compiler, running it in real-time by use of a just-in-time compiler. This allowed me to rapidly test output without needing to compile the bytecode to native assembly.</w:t>
+      </w:r>
+    </w:p>
+    <w:p>
+      <w:pPr>
+        <w:jc w:val="both"/>
+      </w:pPr>
+      <w:r>
+        <w:t xml:space="preserve">Part of the reason for using LLVM was the cross-platform nature of its backend, allowing a variety of architectures to be targeted by the compiler. I was developing on a 64-bit Windows machine, on which code was being successfully compiled and run. To test the cross-platform capabilities of the compiler, I compiled some BASIC test code for the ARM platform, 32-bit Windows and 64-bit Linux architectures. </w:t>
+      </w:r>
+      <w:r>
+        <w:t>I then assembled and ran the resultant assembly on machines using the respective instruction sets. To test the ARM output I used a Raspberry Pi.</w:t>
+      </w:r>
+      <w:r>
+        <w:t xml:space="preserve"> The code compiled and ran successfully on all architectures I tested it on.</w:t>
+      </w:r>
+    </w:p>
+    <w:p>
+      <w:pPr>
+        <w:jc w:val="both"/>
+      </w:pPr>
+      <w:r>
+        <w:t>As a real-world example</w:t>
+      </w:r>
+      <w:r>
+        <w:t xml:space="preserve"> and to give my compiler a real workout I implemented the Fast Fourier Transform (FFT) algorithm in BASIC. This is an efficient algorithm for computing the discrete Fourier transform of a sampled signal, ie</w:t>
+      </w:r>
+      <w:r>
+        <w:t xml:space="preserve"> decomposes the signal into its constituent frequencies and their relative sizes. I found an implementation of FFT for a different dialect of BASIC [</w:t>
+      </w:r>
+      <w:r>
+        <w:t>http://www.nicholson.com/dsp.fft1.html</w:t>
+      </w:r>
+      <w:r>
+        <w:t>] and adapted it to fit my specification.</w:t>
+      </w:r>
+    </w:p>
+    <w:p>
+      <w:pPr>
+        <w:jc w:val="both"/>
+      </w:pPr>
+      <w:r>
         <w:lastRenderedPageBreak/>
-        <w:t xml:space="preserve">passed. They open a file pointer to the specified file and </w:t>
-      </w:r>
-      <w:r>
-        <w:rPr>
-          <w:rFonts w:cs="Consolas"/>
-        </w:rPr>
-        <w:t>use fgets/fprintf to perform the operation.</w:t>
+        <w:t xml:space="preserve">The FFT program gave me an opportunity to test the </w:t>
+      </w:r>
+      <w:proofErr w:type="spellStart"/>
+      <w:r>
+        <w:t>NumericDefinedFunction</w:t>
+      </w:r>
+      <w:proofErr w:type="spellEnd"/>
+      <w:r>
+        <w:t xml:space="preserve"> feature. The algorithm makes use of Pi and the modulo function, neither of which are BASIC supplied functions.</w:t>
+      </w:r>
+      <w:r>
+        <w:t xml:space="preserve"> I wrote two simple functions MOD2() AND PI() in C which wrap around the library function </w:t>
+      </w:r>
+      <w:proofErr w:type="spellStart"/>
+      <w:r>
+        <w:t>fmod</w:t>
+      </w:r>
+      <w:proofErr w:type="spellEnd"/>
+      <w:r>
+        <w:t>() and C constant M_PI respectively [appendix]. My compiler detected the non-supplied function and passed it through in the assembly. By linking the compiled code with the helper functions the code worked correctly.</w:t>
       </w:r>
     </w:p>
     <w:p>
@@ -629,60 +819,15 @@
         <w:jc w:val="both"/>
       </w:pPr>
       <w:r>
-        <w:t>Evaluation</w:t>
-      </w:r>
-    </w:p>
-    <w:p>
-      <w:pPr>
-        <w:jc w:val="both"/>
-      </w:pPr>
-      <w:r>
-        <w:t>The initial aim of the project was to produce a correctly working compiler. Therefore the obvious first step was to run a number of test programs through the compiler to ensure the expected output was produced. This was a valuable bug-finding exercise and verified that the compiler was indeed correctly compiling the BASIC code. To assist with this task I made use of LLVM’s lli.exe tool. This is an interpreter which works directly on the LLVM IR bytecode produced by my compiler, running it in real-time by use of a just-in-time compiler. This allowed me to rapidly test output without needing to compile the bytecode to native assembly.</w:t>
-      </w:r>
-    </w:p>
-    <w:p>
-      <w:pPr>
-        <w:jc w:val="both"/>
-      </w:pPr>
-      <w:r>
-        <w:t xml:space="preserve">Part of the reason for using LLVM was the cross-platform nature of its backend, allowing a variety of architectures to be targeted by the compiler. I was developing on a 64-bit Windows machine, on which code was being successfully compiled and run. To test the cross-platform capabilities of the compiler, I compiled some BASIC test code for the ARM platform, 32-bit Windows and 64-bit Linux architectures. </w:t>
-      </w:r>
-      <w:r>
-        <w:t>I then assembled and ran the resultant assembly on machines using the respective instruction sets. To test the ARM output I used a Raspberry Pi.</w:t>
-      </w:r>
-      <w:r>
-        <w:t xml:space="preserve"> The code compiled and ran successfully on all architectures I tested it on.</w:t>
-      </w:r>
-    </w:p>
-    <w:p>
-      <w:pPr>
-        <w:jc w:val="both"/>
-      </w:pPr>
-      <w:r>
-        <w:t>As a real-world example</w:t>
-      </w:r>
-      <w:r>
-        <w:t xml:space="preserve"> and to give my compiler a real workout I implemented the Fast Fourier Transform (FFT) algorithm in BASIC. This is an efficient algorithm for computing the discrete Fourier transform of a sampled signal, ie</w:t>
-      </w:r>
-      <w:r>
-        <w:t xml:space="preserve"> decomposes the signal into its constituent frequencies and their relative sizes. I found an implementation of FFT for a different dialect of BASIC [</w:t>
-      </w:r>
-      <w:r>
-        <w:t>http://www.nicholson.com/dsp.fft1.html</w:t>
-      </w:r>
-      <w:r>
-        <w:t>] and adapted it to fit my specification.</w:t>
-      </w:r>
-    </w:p>
-    <w:p>
-      <w:pPr>
-        <w:jc w:val="both"/>
-      </w:pPr>
-      <w:r>
-        <w:t>The FFT program gave me an opportunity to test the NumericDefinedFunction feature. The algorithm makes use of Pi and the modulo function, neither of which are BASIC supplied functions.</w:t>
-      </w:r>
-      <w:r>
-        <w:t xml:space="preserve"> I wrote two simple functions MOD2() AND PI() in C which wrap around the library function fmod() and C constant M_PI respectively [appendix]. My compiler detected the non-supplied function and passed it through in the assembly. By linking the compiled code with the helper functions the code worked correctly.</w:t>
+        <w:t>Conclusions</w:t>
+      </w:r>
+    </w:p>
+    <w:p>
+      <w:pPr>
+        <w:jc w:val="both"/>
+      </w:pPr>
+      <w:r>
+        <w:t>Blah</w:t>
       </w:r>
     </w:p>
     <w:p>
@@ -691,24 +836,6 @@
         <w:jc w:val="both"/>
       </w:pPr>
       <w:r>
-        <w:t>Conclusions</w:t>
-      </w:r>
-    </w:p>
-    <w:p>
-      <w:pPr>
-        <w:jc w:val="both"/>
-      </w:pPr>
-      <w:r>
-        <w:t>Blah</w:t>
-      </w:r>
-    </w:p>
-    <w:p>
-      <w:pPr>
-        <w:pStyle w:val="Heading1"/>
-        <w:jc w:val="both"/>
-      </w:pPr>
-      <w:r>
-        <w:lastRenderedPageBreak/>
         <w:t>Bibliography</w:t>
       </w:r>
     </w:p>

</xml_diff>

<commit_message>
Removed dead code in VariableStore
</commit_message>
<xml_diff>
--- a/BASICParser/Dissertation.docx
+++ b/BASICParser/Dissertation.docx
@@ -412,11 +412,12 @@
       <w:r>
         <w:t xml:space="preserve">I used the ANSI X.60-1978 standard to write a complete context-free grammar for BASIC. To debug the CFG I used ANTLR 4.5’s </w:t>
       </w:r>
-      <w:proofErr w:type="spellStart"/>
-      <w:r>
+      <w:r>
+        <w:rPr>
+          <w:rStyle w:val="CodeChar"/>
+        </w:rPr>
         <w:t>TestRig</w:t>
       </w:r>
-      <w:proofErr w:type="spellEnd"/>
       <w:r>
         <w:t xml:space="preserve"> component, which produces a graphical representation of how an input string is parsed by the grammar. Once the grammar correctly interpreted the language I used ANTLR to produce C# class files that could be used to </w:t>
       </w:r>
@@ -443,7 +444,16 @@
         <w:jc w:val="both"/>
       </w:pPr>
       <w:r>
-        <w:t>I then built a parser to produce an abstract syntax tree from the token stream returned by the lexer. To aid with this task I implemented the listener interface produced by the ANTLR compiler. This provided stubs for all methods  required by the parser. I chose an iterative approach for the development of the compiler. Hence I initially implemented a small subset of the parser and then implemented the code generation module for this subset. This allowed an end-to-end demonstration of the compiler from an earlier stage.</w:t>
+        <w:t xml:space="preserve">I then built a parser to produce an abstract syntax tree from the token stream returned by the lexer. To aid with this task I implemented the </w:t>
+      </w:r>
+      <w:r>
+        <w:rPr>
+          <w:rStyle w:val="CodeChar"/>
+        </w:rPr>
+        <w:t>BASICListener</w:t>
+      </w:r>
+      <w:r>
+        <w:t xml:space="preserve"> interface produced by the ANTLR compiler. This provided stubs for all methods  required by the parser. I chose an iterative approach for the development of the compiler. Hence I initially implemented a small subset of the parser and then implemented the code generation module for this subset. This allowed an end-to-end demonstration of the compiler from an earlier stage.</w:t>
       </w:r>
     </w:p>
     <w:p>
@@ -454,29 +464,59 @@
         <w:t xml:space="preserve">BASIC is a very line-based language. Statements and expressions cannot span over multiple lines, nor can </w:t>
       </w:r>
       <w:r>
-        <w:t>multiple statements appear on a single line. The most important control-flow statement is GOTO and loop blocks are enclosed by FOR and NEXT lines. For this reason I decided to parse the BASIC code on a line-by-line basis. The lexer is passed a single line at a time, and the base structure in the AST is the Line class. This class is inherited by classes for all different line types (</w:t>
-      </w:r>
-      <w:proofErr w:type="spellStart"/>
-      <w:r>
+        <w:t xml:space="preserve">multiple statements appear on a single line. The most important control-flow statement is </w:t>
+      </w:r>
+      <w:r>
+        <w:rPr>
+          <w:rStyle w:val="CodeChar"/>
+        </w:rPr>
+        <w:t>GOTO</w:t>
+      </w:r>
+      <w:r>
+        <w:t xml:space="preserve"> and loop blocks are enclosed by </w:t>
+      </w:r>
+      <w:r>
+        <w:rPr>
+          <w:rStyle w:val="CodeChar"/>
+        </w:rPr>
+        <w:t>FOR</w:t>
+      </w:r>
+      <w:r>
+        <w:t xml:space="preserve"> and </w:t>
+      </w:r>
+      <w:r>
+        <w:rPr>
+          <w:rStyle w:val="CodeChar"/>
+        </w:rPr>
+        <w:t>NEXT</w:t>
+      </w:r>
+      <w:r>
+        <w:t xml:space="preserve"> lines. For this reason I decided to parse the BASIC code on a line-by-line basis. The lexer is passed a single line at a time, and the base structure in the AST is the Line class. This class is inherited by classes for all different line types (</w:t>
+      </w:r>
+      <w:r>
+        <w:rPr>
+          <w:rStyle w:val="CodeChar"/>
+        </w:rPr>
         <w:t>Line_Goto</w:t>
       </w:r>
-      <w:proofErr w:type="spellEnd"/>
       <w:r>
         <w:t xml:space="preserve">, </w:t>
       </w:r>
-      <w:proofErr w:type="spellStart"/>
-      <w:r>
+      <w:r>
+        <w:rPr>
+          <w:rStyle w:val="CodeChar"/>
+        </w:rPr>
         <w:t>Line_For</w:t>
       </w:r>
-      <w:proofErr w:type="spellEnd"/>
       <w:r>
         <w:t xml:space="preserve">, </w:t>
       </w:r>
-      <w:proofErr w:type="spellStart"/>
-      <w:r>
+      <w:r>
+        <w:rPr>
+          <w:rStyle w:val="CodeChar"/>
+        </w:rPr>
         <w:t>Line_If</w:t>
       </w:r>
-      <w:proofErr w:type="spellEnd"/>
       <w:r>
         <w:t xml:space="preserve"> etc).</w:t>
       </w:r>
@@ -506,68 +546,386 @@
         <w:t>.NET development</w:t>
       </w:r>
       <w:r>
-        <w:t xml:space="preserve">. There do exist several attempts at writing said bindings at differing stages of completeness. The solution was therefore to select an appropriate set of bindings and then add to them when required functionality </w:t>
+        <w:t xml:space="preserve">. There do exist several attempts at writing said bindings at differing stages of completeness. The solution was therefore to </w:t>
       </w:r>
       <w:r>
         <w:lastRenderedPageBreak/>
-        <w:t xml:space="preserve">is not implemented. After investigating several options I opted to use the incomplete bindings written by my project supervisor Michael Gale some years ago. With Michael’s assistance I was able to </w:t>
+        <w:t xml:space="preserve">select an appropriate set of bindings and then add to them when required functionality is not implemented. After investigating several options I opted to use the incomplete bindings written by my project supervisor Michael Gale some years ago. With Michael’s assistance I was able to </w:t>
       </w:r>
       <w:r>
         <w:t>add to the bindings all functionality I needed from the LLVM API when necessary.</w:t>
+      </w:r>
+    </w:p>
+    <w:p>
+      <w:pPr>
+        <w:jc w:val="both"/>
+      </w:pPr>
+      <w:r>
+        <w:t xml:space="preserve">All sections of code dealing with code generation make use of the LLVM context, module and main function variables. To minimise the need to pass these as arguments in every </w:t>
+      </w:r>
+      <w:r>
+        <w:rPr>
+          <w:rStyle w:val="CodeChar"/>
+        </w:rPr>
+        <w:t>code()</w:t>
+      </w:r>
+      <w:r>
+        <w:t xml:space="preserve"> call these are stored as static members in the </w:t>
+      </w:r>
+      <w:r>
+        <w:rPr>
+          <w:rStyle w:val="CodeChar"/>
+        </w:rPr>
+        <w:t>Parser</w:t>
+      </w:r>
+      <w:r>
+        <w:t xml:space="preserve"> class so they can be accessed as necessary. Similarly, code generation methods make use of LLVM types. All common types (i8, i8*, i8**, i32, double, double*, void) are initialised at the start of execution and are stored as static members in the </w:t>
+      </w:r>
+      <w:r>
+        <w:rPr>
+          <w:rStyle w:val="CodeChar"/>
+        </w:rPr>
+        <w:t>Parser</w:t>
+      </w:r>
+      <w:r>
+        <w:t xml:space="preserve"> class. This minimises calls to the LLVM API.</w:t>
+      </w:r>
+    </w:p>
+    <w:p>
+      <w:pPr>
+        <w:jc w:val="both"/>
+      </w:pPr>
+      <w:r>
+        <w:t xml:space="preserve">I have defined a new </w:t>
+      </w:r>
+      <w:r>
+        <w:rPr>
+          <w:rStyle w:val="CodeChar"/>
+        </w:rPr>
+        <w:t>System.Exception</w:t>
+      </w:r>
+      <w:r>
+        <w:t xml:space="preserve"> which I have named </w:t>
+      </w:r>
+      <w:r>
+        <w:rPr>
+          <w:rStyle w:val="CodeChar"/>
+        </w:rPr>
+        <w:t>CompileException</w:t>
+      </w:r>
+      <w:r>
+        <w:t xml:space="preserve">. I use this to represent </w:t>
+      </w:r>
+      <w:r>
+        <w:t xml:space="preserve">handled runtime errors, ie errors where the compiler knows what has gone wrong. These exceptions can then be differentiated from other </w:t>
+      </w:r>
+      <w:r>
+        <w:rPr>
+          <w:rStyle w:val="CodeChar"/>
+        </w:rPr>
+        <w:t>System.Exceptions</w:t>
+      </w:r>
+      <w:r>
+        <w:t xml:space="preserve"> in </w:t>
+      </w:r>
+      <w:r>
+        <w:rPr>
+          <w:rStyle w:val="CodeChar"/>
+        </w:rPr>
+        <w:t>catch</w:t>
+      </w:r>
+      <w:r>
+        <w:t xml:space="preserve"> blocks to provide differing information to the user. The constructor for </w:t>
+      </w:r>
+      <w:r>
+        <w:rPr>
+          <w:rStyle w:val="CodeChar"/>
+        </w:rPr>
+        <w:t>CompileException</w:t>
+      </w:r>
+      <w:r>
+        <w:t xml:space="preserve"> takes a string containing a descriptive error message to be displayed to the user. </w:t>
+      </w:r>
+    </w:p>
+    <w:p>
+      <w:r>
+        <w:t xml:space="preserve">Throughout all stages of compilation, the line number currently being processed is stored </w:t>
+      </w:r>
+      <w:r>
+        <w:t xml:space="preserve">statically in the </w:t>
+      </w:r>
+      <w:r>
+        <w:rPr>
+          <w:rStyle w:val="CodeChar"/>
+        </w:rPr>
+        <w:t>Parser</w:t>
+      </w:r>
+      <w:r>
+        <w:t xml:space="preserve"> class as </w:t>
+      </w:r>
+      <w:r>
+        <w:rPr>
+          <w:rStyle w:val="CodeChar"/>
+        </w:rPr>
+        <w:t>Parser.lineNumber</w:t>
+      </w:r>
+      <w:r>
+        <w:t xml:space="preserve">. This means that should a </w:t>
+      </w:r>
+      <w:r>
+        <w:rPr>
+          <w:rStyle w:val="CodeChar"/>
+        </w:rPr>
+        <w:t>CompileException</w:t>
+      </w:r>
+      <w:r>
+        <w:t xml:space="preserve"> be thrown at any point during lexing, parsing or code generation, </w:t>
+      </w:r>
+      <w:r>
+        <w:t xml:space="preserve">the error message can include </w:t>
+      </w:r>
+      <w:r>
+        <w:t>the line number where the error is found. This has obvious advantages for debugging the BASIC code.</w:t>
+      </w:r>
+      <w:r>
+        <w:t xml:space="preserve"> </w:t>
+      </w:r>
+    </w:p>
+    <w:p>
+      <w:pPr>
+        <w:jc w:val="both"/>
+      </w:pPr>
+      <w:r>
+        <w:t xml:space="preserve">The </w:t>
+      </w:r>
+      <w:r>
+        <w:rPr>
+          <w:rStyle w:val="CodeChar"/>
+        </w:rPr>
+        <w:t>VariableStore</w:t>
+      </w:r>
+      <w:r>
+        <w:t xml:space="preserve"> class </w:t>
+      </w:r>
+      <w:r>
+        <w:t>is used to contain dictionaries and lists which store allocation addresses and other key information relating to variables defined and used in the BASIC code.</w:t>
+      </w:r>
+      <w:r>
+        <w:t xml:space="preserve"> VariableStore is initialised as a public static variable Parser.variables in the Parser class, and is thus accessible throughout the compilation process.</w:t>
+      </w:r>
+      <w:r>
+        <w:t xml:space="preserve"> </w:t>
+      </w:r>
+      <w:r>
+        <w:t>[strings vs stringpointers + stringisPointer] [purpose for each dictionary].</w:t>
+      </w:r>
+    </w:p>
+    <w:p>
+      <w:pPr>
+        <w:jc w:val="both"/>
+      </w:pPr>
+      <w:r>
+        <w:t xml:space="preserve">VariableStore also contains two important methods for the handling of arrays, initialiseArray() and arrayItem(). These initialise a numeric array and return a pointer to an item in the array respectively. Initialisation involves creating a simple alloca instruction but stipulating that an amount of memory should be allocated corresponding to the given array size. The initialiseArray() method takes any LLVM.Value as the array size, allowing arrays to be initialised with arbitrary length. Thus an array can be defined with a length specified by the user at runtime. This poses a </w:t>
+      </w:r>
+      <w:r>
+        <w:lastRenderedPageBreak/>
+        <w:t>slight problem in that numeric values are stored as doubles throughout, and array indexing is one of the few times where an integer value is required. To get around this an fptoui instruction is emitted. This casts the supplied floating point value to an unsigned integer which can be used to initialise the array. A pointer to the head of the array is stored in arrays, a dictionary indexed against the name of the array. The size of the array is stored in the dictionary arraySizes – this is necessary for compilation of a WRITE statement</w:t>
+      </w:r>
+      <w:r>
+        <w:t>, where the</w:t>
+      </w:r>
+      <w:r>
+        <w:t xml:space="preserve"> call to helper function writeArrayToFile requires the length of the array.</w:t>
+      </w:r>
+      <w:r>
+        <w:t xml:space="preserve"> arrayItem() simply retrieves the array pointer from arrays and returns a pointer to the requested item. Again, the LLVM.Value supplied as the array index is cast to an unsigned integer.</w:t>
       </w:r>
       <w:bookmarkStart w:id="0" w:name="_GoBack"/>
       <w:bookmarkEnd w:id="0"/>
-    </w:p>
-    <w:p>
-      <w:pPr>
-        <w:jc w:val="both"/>
-      </w:pPr>
-      <w:r>
-        <w:t>All sections of code dealing with code generation make use of the LLVM context, module and main function variables. To minimise the need to pass these as arguments in every code() call these are stored as static members in the Parser class so they can be accessed as necessary. Similarly, code generation methods make use of LLVM types. All common types (i8, i8*, i8**, i32, double, double*, void) are initialised at the start of execution and are stored as static members in the Parser class. This minimises calls to the LLVM API.</w:t>
-      </w:r>
-    </w:p>
-    <w:p>
-      <w:pPr>
-        <w:jc w:val="both"/>
-      </w:pPr>
-      <w:r>
-        <w:t xml:space="preserve">Throughout all stages of compilation, the line number currently being processed is stored as a static member </w:t>
-      </w:r>
-    </w:p>
-    <w:p>
-      <w:pPr>
-        <w:jc w:val="both"/>
-      </w:pPr>
-      <w:r>
-        <w:t>The BASIC standard defines just two types – string and numeric, with no differentiation between integer and floating point values. My compiler addresses this by representing all numbers internally as doubles. This allows all operations to be seamlessly compiled regardless of the initial type of the numbers. This practice is hidden from the user by use of the “%g” format specifier when outputt</w:t>
-      </w:r>
-      <w:r>
-        <w:t>ing numbers with PRINT or WRITE. This outputs the number using the shortest possible representation, so the double 4.00000000… is output as 4, giving the illusion that it has been treated as an integer internally.</w:t>
-      </w:r>
-    </w:p>
-    <w:p>
-      <w:pPr>
-        <w:jc w:val="both"/>
-      </w:pPr>
-      <w:r>
-        <w:t xml:space="preserve">The BASIC standard defines eleven supplied numeric functions that must be included in the implementation. These functions (ABS, ATN, COS, EXP, INT, LOG, RND, SGN, SIN, SQR, TAN) all map fairly directly </w:t>
-      </w:r>
-      <w:r>
-        <w:t xml:space="preserve">onto C equivalents. Hence I chose to compile these by calling the relevant C function. I took a similar approach to compile PRINT and INPUT statements, making calls to </w:t>
-      </w:r>
-      <w:proofErr w:type="spellStart"/>
-      <w:r>
+      <w:r>
+        <w:t xml:space="preserve"> A call to arrayItem() before initialiseArray() indicates that the array has been referenced before it is defined with a corresponding DIM statement. In many languages this would result in an exception, however the BASIC specification states that this is actually allowed, and the array in question should be initialised with a default length of 11 items.</w:t>
+      </w:r>
+    </w:p>
+    <w:p>
+      <w:pPr>
+        <w:jc w:val="both"/>
+      </w:pPr>
+      <w:r>
+        <w:t>The BASIC standard defines just two types – string and numeric, with no differentiation between integer and floating point values. My compiler addresses this by representing all numbers internally as doubles. This allows all operations to be seamlessly compiled regardless of the initial type of the numbers. This practice is hidden from the user by use of the “</w:t>
+      </w:r>
+      <w:r>
+        <w:rPr>
+          <w:rStyle w:val="CodeChar"/>
+        </w:rPr>
+        <w:t>%g</w:t>
+      </w:r>
+      <w:r>
+        <w:t>” format specifier when outputt</w:t>
+      </w:r>
+      <w:r>
+        <w:t xml:space="preserve">ing numbers with </w:t>
+      </w:r>
+      <w:r>
+        <w:rPr>
+          <w:rStyle w:val="CodeChar"/>
+        </w:rPr>
+        <w:t>PRINT</w:t>
+      </w:r>
+      <w:r>
+        <w:t xml:space="preserve"> or </w:t>
+      </w:r>
+      <w:r>
+        <w:rPr>
+          <w:rStyle w:val="CodeChar"/>
+        </w:rPr>
+        <w:t>WRITE</w:t>
+      </w:r>
+      <w:r>
+        <w:t>. This outputs the number using the shortest possible representation, so the double 4.00000000… is output as 4, giving the illusion that it has been treated as an integer internally.</w:t>
+      </w:r>
+    </w:p>
+    <w:p>
+      <w:pPr>
+        <w:jc w:val="both"/>
+      </w:pPr>
+      <w:r>
+        <w:t>The BASIC standard defines eleven supplied numeric functions that must be included in the implementation. These functions (</w:t>
+      </w:r>
+      <w:r>
+        <w:rPr>
+          <w:rStyle w:val="CodeChar"/>
+        </w:rPr>
+        <w:t>ABS</w:t>
+      </w:r>
+      <w:r>
+        <w:t xml:space="preserve">, </w:t>
+      </w:r>
+      <w:r>
+        <w:rPr>
+          <w:rStyle w:val="CodeChar"/>
+        </w:rPr>
+        <w:t>ATN</w:t>
+      </w:r>
+      <w:r>
+        <w:t xml:space="preserve">, </w:t>
+      </w:r>
+      <w:r>
+        <w:rPr>
+          <w:rStyle w:val="CodeChar"/>
+        </w:rPr>
+        <w:t>COS</w:t>
+      </w:r>
+      <w:r>
+        <w:t xml:space="preserve">, </w:t>
+      </w:r>
+      <w:r>
+        <w:rPr>
+          <w:rStyle w:val="CodeChar"/>
+        </w:rPr>
+        <w:t>EXP</w:t>
+      </w:r>
+      <w:r>
+        <w:t xml:space="preserve">, </w:t>
+      </w:r>
+      <w:r>
+        <w:rPr>
+          <w:rStyle w:val="CodeChar"/>
+        </w:rPr>
+        <w:t>INT</w:t>
+      </w:r>
+      <w:r>
+        <w:t xml:space="preserve">, </w:t>
+      </w:r>
+      <w:r>
+        <w:rPr>
+          <w:rStyle w:val="CodeChar"/>
+        </w:rPr>
+        <w:t>LOG</w:t>
+      </w:r>
+      <w:r>
+        <w:t xml:space="preserve">, </w:t>
+      </w:r>
+      <w:r>
+        <w:rPr>
+          <w:rStyle w:val="CodeChar"/>
+        </w:rPr>
+        <w:t>RND</w:t>
+      </w:r>
+      <w:r>
+        <w:t xml:space="preserve">, </w:t>
+      </w:r>
+      <w:r>
+        <w:rPr>
+          <w:rStyle w:val="CodeChar"/>
+        </w:rPr>
+        <w:t>SGN</w:t>
+      </w:r>
+      <w:r>
+        <w:t xml:space="preserve">, </w:t>
+      </w:r>
+      <w:r>
+        <w:rPr>
+          <w:rStyle w:val="CodeChar"/>
+        </w:rPr>
+        <w:t>SIN</w:t>
+      </w:r>
+      <w:r>
+        <w:t xml:space="preserve">, </w:t>
+      </w:r>
+      <w:r>
+        <w:rPr>
+          <w:rStyle w:val="CodeChar"/>
+        </w:rPr>
+        <w:t>SQR</w:t>
+      </w:r>
+      <w:r>
+        <w:t xml:space="preserve">, </w:t>
+      </w:r>
+      <w:r>
+        <w:rPr>
+          <w:rStyle w:val="CodeChar"/>
+        </w:rPr>
+        <w:t>TAN</w:t>
+      </w:r>
+      <w:r>
+        <w:t xml:space="preserve">) all map fairly directly </w:t>
+      </w:r>
+      <w:r>
+        <w:t xml:space="preserve">onto C equivalents. Hence I chose to compile these by calling the relevant C function. I took a similar approach to compile </w:t>
+      </w:r>
+      <w:r>
+        <w:rPr>
+          <w:rStyle w:val="CodeChar"/>
+        </w:rPr>
+        <w:t>PRINT</w:t>
+      </w:r>
+      <w:r>
+        <w:t xml:space="preserve"> and </w:t>
+      </w:r>
+      <w:r>
+        <w:rPr>
+          <w:rStyle w:val="CodeChar"/>
+        </w:rPr>
+        <w:t>INPUT</w:t>
+      </w:r>
+      <w:r>
+        <w:t xml:space="preserve"> statements, making calls to </w:t>
+      </w:r>
+      <w:r>
+        <w:rPr>
+          <w:rStyle w:val="CodeChar"/>
+        </w:rPr>
         <w:t>printf</w:t>
       </w:r>
-      <w:proofErr w:type="spellEnd"/>
       <w:r>
         <w:t xml:space="preserve"> and </w:t>
       </w:r>
-      <w:proofErr w:type="spellStart"/>
-      <w:r>
+      <w:r>
+        <w:rPr>
+          <w:rStyle w:val="CodeChar"/>
+        </w:rPr>
         <w:t>scanf</w:t>
       </w:r>
-      <w:proofErr w:type="spellEnd"/>
       <w:r>
         <w:t xml:space="preserve"> respectively. This means the standard C library will need to be present at l</w:t>
       </w:r>
@@ -583,35 +941,48 @@
         <w:t>To easily broaden the functionality of the language, I implemented the ability to cal</w:t>
       </w:r>
       <w:r>
-        <w:t>l external C functions defined in files included at link time. These function calls can either have a single double argument or none. A key example was in the fast Fourier transform algorithm I implemented as part of the evaluation process, where I used this feature to implement the modulo operator and Pi.</w:t>
-      </w:r>
-    </w:p>
-    <w:p>
-      <w:pPr>
-        <w:jc w:val="both"/>
-      </w:pPr>
-      <w:r>
-        <w:t xml:space="preserve">A useful feature missing from the original BASIC spec is file IO. Particularly when using algorithms which worked with large arrays of numbers it became tedious to type in input data at the command line and read output data from </w:t>
-      </w:r>
-      <w:proofErr w:type="spellStart"/>
-      <w:r>
+        <w:t>l external C functions defined in files included at link time. These function calls can either have a single double argument or none. A key example was in the fast Fourier transform algorithm I implemented as part of the evaluation process, where I used this feature to implement the modulo operator and Pi</w:t>
+      </w:r>
+      <w:r>
+        <w:t xml:space="preserve"> [see eval]</w:t>
+      </w:r>
+      <w:r>
+        <w:t>.</w:t>
+      </w:r>
+    </w:p>
+    <w:p>
+      <w:pPr>
+        <w:jc w:val="both"/>
+      </w:pPr>
+      <w:r>
+        <w:t xml:space="preserve">A useful feature missing from the original BASIC spec is file IO. Particularly when using algorithms which worked with large arrays of numbers it became tedious to type in </w:t>
+      </w:r>
+      <w:r>
+        <w:lastRenderedPageBreak/>
+        <w:t xml:space="preserve">input data at the command line and read output data from </w:t>
+      </w:r>
+      <w:r>
+        <w:rPr>
+          <w:rStyle w:val="CodeChar"/>
+        </w:rPr>
         <w:t>stdout</w:t>
       </w:r>
-      <w:proofErr w:type="spellEnd"/>
-      <w:r>
-        <w:t xml:space="preserve">. To address this I </w:t>
-      </w:r>
-      <w:r>
-        <w:lastRenderedPageBreak/>
-        <w:t xml:space="preserve">defined two additional statements – </w:t>
-      </w:r>
-      <w:r>
+      <w:r>
+        <w:t xml:space="preserve">. To address this I defined two additional statements – </w:t>
+      </w:r>
+      <w:r>
+        <w:rPr>
+          <w:rStyle w:val="CodeChar"/>
+        </w:rPr>
         <w:t>READ</w:t>
       </w:r>
       <w:r>
         <w:t xml:space="preserve"> and </w:t>
       </w:r>
       <w:r>
+        <w:rPr>
+          <w:rStyle w:val="CodeChar"/>
+        </w:rPr>
         <w:t>WRITE</w:t>
       </w:r>
       <w:r>
@@ -620,49 +991,23 @@
     </w:p>
     <w:p>
       <w:pPr>
-        <w:spacing w:after="0" w:line="240" w:lineRule="auto"/>
-        <w:jc w:val="both"/>
-        <w:rPr>
-          <w:rFonts w:ascii="Consolas" w:hAnsi="Consolas" w:cs="Consolas"/>
-          <w:color w:val="474747" w:themeColor="accent5" w:themeShade="BF"/>
-        </w:rPr>
-      </w:pPr>
-      <w:r>
-        <w:rPr>
-          <w:rFonts w:ascii="Consolas" w:hAnsi="Consolas" w:cs="Consolas"/>
-          <w:color w:val="474747" w:themeColor="accent5" w:themeShade="BF"/>
-        </w:rPr>
+        <w:pStyle w:val="Code"/>
+      </w:pPr>
+      <w:r>
         <w:t>READ</w:t>
       </w:r>
       <w:r>
-        <w:rPr>
-          <w:rFonts w:ascii="Consolas" w:hAnsi="Consolas" w:cs="Consolas"/>
-          <w:color w:val="474747" w:themeColor="accent5" w:themeShade="BF"/>
-        </w:rPr>
         <w:t xml:space="preserve"> A filename</w:t>
       </w:r>
     </w:p>
     <w:p>
       <w:pPr>
-        <w:spacing w:line="240" w:lineRule="auto"/>
-        <w:jc w:val="both"/>
-        <w:rPr>
-          <w:rFonts w:ascii="Consolas" w:hAnsi="Consolas" w:cs="Consolas"/>
-          <w:color w:val="474747" w:themeColor="accent5" w:themeShade="BF"/>
-        </w:rPr>
-      </w:pPr>
-      <w:r>
-        <w:rPr>
-          <w:rFonts w:ascii="Consolas" w:hAnsi="Consolas" w:cs="Consolas"/>
-          <w:color w:val="474747" w:themeColor="accent5" w:themeShade="BF"/>
-        </w:rPr>
+        <w:pStyle w:val="Code"/>
+      </w:pPr>
+      <w:r>
         <w:t>WRITE</w:t>
       </w:r>
       <w:r>
-        <w:rPr>
-          <w:rFonts w:ascii="Consolas" w:hAnsi="Consolas" w:cs="Consolas"/>
-          <w:color w:val="474747" w:themeColor="accent5" w:themeShade="BF"/>
-        </w:rPr>
         <w:t xml:space="preserve"> A filename</w:t>
       </w:r>
     </w:p>
@@ -685,52 +1030,46 @@
         </w:rPr>
         <w:t xml:space="preserve">. These statements are compiled by calling two C helper functions I placed in the file </w:t>
       </w:r>
-      <w:proofErr w:type="spellStart"/>
+      <w:r>
+        <w:rPr>
+          <w:rStyle w:val="CodeChar"/>
+        </w:rPr>
+        <w:t>libBASICLLVM.c</w:t>
+      </w:r>
       <w:r>
         <w:rPr>
           <w:rFonts w:cs="Consolas"/>
         </w:rPr>
-        <w:t>libBASICLLVM.c</w:t>
-      </w:r>
-      <w:proofErr w:type="spellEnd"/>
+        <w:t xml:space="preserve"> [appendix]. These helper functions are passed pointers to the array and the string containing the filename, along with the length of the array being passed. They open a file pointer to the specified file and </w:t>
+      </w:r>
       <w:r>
         <w:rPr>
           <w:rFonts w:cs="Consolas"/>
         </w:rPr>
-        <w:t xml:space="preserve"> [appendix]. These helper functions are passed pointers to the array and the string containing the filename, along with the length of the array being passed. They open a file pointer to the specified file and </w:t>
+        <w:t xml:space="preserve">use </w:t>
+      </w:r>
+      <w:r>
+        <w:rPr>
+          <w:rStyle w:val="CodeChar"/>
+        </w:rPr>
+        <w:t>fgets</w:t>
       </w:r>
       <w:r>
         <w:rPr>
           <w:rFonts w:cs="Consolas"/>
         </w:rPr>
-        <w:t xml:space="preserve">use </w:t>
-      </w:r>
-      <w:proofErr w:type="spellStart"/>
+        <w:t>/</w:t>
+      </w:r>
+      <w:r>
+        <w:rPr>
+          <w:rStyle w:val="CodeChar"/>
+        </w:rPr>
+        <w:t>fprintf</w:t>
+      </w:r>
       <w:r>
         <w:rPr>
           <w:rFonts w:cs="Consolas"/>
         </w:rPr>
-        <w:t>fgets</w:t>
-      </w:r>
-      <w:proofErr w:type="spellEnd"/>
-      <w:r>
-        <w:rPr>
-          <w:rFonts w:cs="Consolas"/>
-        </w:rPr>
-        <w:t>/</w:t>
-      </w:r>
-      <w:proofErr w:type="spellStart"/>
-      <w:r>
-        <w:rPr>
-          <w:rFonts w:cs="Consolas"/>
-        </w:rPr>
-        <w:t>fprintf</w:t>
-      </w:r>
-      <w:proofErr w:type="spellEnd"/>
-      <w:r>
-        <w:rPr>
-          <w:rFonts w:cs="Consolas"/>
-        </w:rPr>
         <w:t xml:space="preserve"> to perform the operation.</w:t>
       </w:r>
     </w:p>
@@ -748,7 +1087,16 @@
         <w:jc w:val="both"/>
       </w:pPr>
       <w:r>
-        <w:t>The initial aim of the project was to produce a correctly working compiler. Therefore the obvious first step was to run a number of test programs through the compiler to ensure the expected output was produced. This was a valuable bug-finding exercise and verified that the compiler was indeed correctly compiling the BASIC code. To assist with this task I made use of LLVM’s lli.exe tool. This is an interpreter which works directly on the LLVM IR bytecode produced by my compiler, running it in real-time by use of a just-in-time compiler. This allowed me to rapidly test output without needing to compile the bytecode to native assembly.</w:t>
+        <w:t xml:space="preserve">The initial aim of the project was to produce a correctly working compiler. Therefore the obvious first step was to run a number of test programs through the compiler to ensure the expected output was produced. This was a valuable bug-finding exercise and verified that the compiler was indeed correctly compiling the BASIC code. To assist with this task I made use of LLVM’s </w:t>
+      </w:r>
+      <w:r>
+        <w:rPr>
+          <w:rStyle w:val="CodeChar"/>
+        </w:rPr>
+        <w:t>lli.exe</w:t>
+      </w:r>
+      <w:r>
+        <w:t xml:space="preserve"> tool. This is an interpreter which works directly on the LLVM IR bytecode produced by my compiler, running it in real-time by use of a just-in-time compiler. This allowed me to rapidly test output without needing to compile the bytecode to native assembly.</w:t>
       </w:r>
     </w:p>
     <w:p>
@@ -793,24 +1141,59 @@
         <w:lastRenderedPageBreak/>
         <w:t xml:space="preserve">The FFT program gave me an opportunity to test the </w:t>
       </w:r>
-      <w:proofErr w:type="spellStart"/>
-      <w:r>
+      <w:r>
+        <w:rPr>
+          <w:rStyle w:val="CodeChar"/>
+        </w:rPr>
         <w:t>NumericDefinedFunction</w:t>
       </w:r>
-      <w:proofErr w:type="spellEnd"/>
       <w:r>
         <w:t xml:space="preserve"> feature. The algorithm makes use of Pi and the modulo function, neither of which are BASIC supplied functions.</w:t>
       </w:r>
       <w:r>
-        <w:t xml:space="preserve"> I wrote two simple functions MOD2() AND PI() in C which wrap around the library function </w:t>
-      </w:r>
-      <w:proofErr w:type="spellStart"/>
-      <w:r>
-        <w:t>fmod</w:t>
-      </w:r>
-      <w:proofErr w:type="spellEnd"/>
-      <w:r>
-        <w:t>() and C constant M_PI respectively [appendix]. My compiler detected the non-supplied function and passed it through in the assembly. By linking the compiled code with the helper functions the code worked correctly.</w:t>
+        <w:t xml:space="preserve"> I wrote two simple functions </w:t>
+      </w:r>
+      <w:r>
+        <w:rPr>
+          <w:rStyle w:val="CodeChar"/>
+        </w:rPr>
+        <w:t>MOD2()</w:t>
+      </w:r>
+      <w:r>
+        <w:t xml:space="preserve"> </w:t>
+      </w:r>
+      <w:r>
+        <w:t>and</w:t>
+      </w:r>
+      <w:r>
+        <w:t xml:space="preserve"> </w:t>
+      </w:r>
+      <w:r>
+        <w:rPr>
+          <w:rStyle w:val="CodeChar"/>
+        </w:rPr>
+        <w:t>PI()</w:t>
+      </w:r>
+      <w:r>
+        <w:t xml:space="preserve"> in C which wrap around the library function </w:t>
+      </w:r>
+      <w:r>
+        <w:rPr>
+          <w:rStyle w:val="CodeChar"/>
+        </w:rPr>
+        <w:t>fmod()</w:t>
+      </w:r>
+      <w:r>
+        <w:t xml:space="preserve"> and C constant </w:t>
+      </w:r>
+      <w:r>
+        <w:rPr>
+          <w:rStyle w:val="CodeChar"/>
+        </w:rPr>
+        <w:t xml:space="preserve">M_PI </w:t>
+      </w:r>
+      <w:r>
+        <w:t>respectively [appendix]. My compiler detected the non-supplied function and passed it through in the assembly. By linking the compiled code with the helper functions the code worked correctly.</w:t>
       </w:r>
     </w:p>
     <w:p>
@@ -1160,6 +1543,36 @@
       <w:szCs w:val="26"/>
     </w:rPr>
   </w:style>
+  <w:style w:type="paragraph" w:customStyle="1" w:styleId="Code">
+    <w:name w:val="Code"/>
+    <w:basedOn w:val="Normal"/>
+    <w:link w:val="CodeChar"/>
+    <w:autoRedefine/>
+    <w:qFormat/>
+    <w:rsid w:val="003D118F"/>
+    <w:pPr>
+      <w:spacing w:after="120" w:line="240" w:lineRule="auto"/>
+      <w:contextualSpacing/>
+      <w:jc w:val="both"/>
+    </w:pPr>
+    <w:rPr>
+      <w:rFonts w:ascii="Consolas" w:hAnsi="Consolas"/>
+      <w:noProof/>
+      <w:color w:val="393939" w:themeColor="accent6" w:themeShade="BF"/>
+    </w:rPr>
+  </w:style>
+  <w:style w:type="character" w:customStyle="1" w:styleId="CodeChar">
+    <w:name w:val="Code Char"/>
+    <w:basedOn w:val="DefaultParagraphFont"/>
+    <w:link w:val="Code"/>
+    <w:rsid w:val="003D118F"/>
+    <w:rPr>
+      <w:rFonts w:ascii="Consolas" w:hAnsi="Consolas"/>
+      <w:noProof/>
+      <w:color w:val="393939" w:themeColor="accent6" w:themeShade="BF"/>
+      <w:sz w:val="24"/>
+    </w:rPr>
+  </w:style>
 </w:styles>
 </file>
 
@@ -1433,6 +1846,36 @@
       <w:color w:val="595959" w:themeColor="text1" w:themeTint="A6"/>
       <w:sz w:val="28"/>
       <w:szCs w:val="26"/>
+    </w:rPr>
+  </w:style>
+  <w:style w:type="paragraph" w:customStyle="1" w:styleId="Code">
+    <w:name w:val="Code"/>
+    <w:basedOn w:val="Normal"/>
+    <w:link w:val="CodeChar"/>
+    <w:autoRedefine/>
+    <w:qFormat/>
+    <w:rsid w:val="003D118F"/>
+    <w:pPr>
+      <w:spacing w:after="120" w:line="240" w:lineRule="auto"/>
+      <w:contextualSpacing/>
+      <w:jc w:val="both"/>
+    </w:pPr>
+    <w:rPr>
+      <w:rFonts w:ascii="Consolas" w:hAnsi="Consolas"/>
+      <w:noProof/>
+      <w:color w:val="393939" w:themeColor="accent6" w:themeShade="BF"/>
+    </w:rPr>
+  </w:style>
+  <w:style w:type="character" w:customStyle="1" w:styleId="CodeChar">
+    <w:name w:val="Code Char"/>
+    <w:basedOn w:val="DefaultParagraphFont"/>
+    <w:link w:val="Code"/>
+    <w:rsid w:val="003D118F"/>
+    <w:rPr>
+      <w:rFonts w:ascii="Consolas" w:hAnsi="Consolas"/>
+      <w:noProof/>
+      <w:color w:val="393939" w:themeColor="accent6" w:themeShade="BF"/>
+      <w:sz w:val="24"/>
     </w:rPr>
   </w:style>
 </w:styles>

</xml_diff>

<commit_message>
correct line number issue
</commit_message>
<xml_diff>
--- a/BASICParser/Dissertation.docx
+++ b/BASICParser/Dissertation.docx
@@ -493,12 +493,14 @@
       <w:r>
         <w:t xml:space="preserve"> lines. For this reason I decided to parse the BASIC code on a line-by-line basis. The lexer is passed a single line at a time, and the base structure in the AST is the Line class. This class is inherited by classes for all different line types (</w:t>
       </w:r>
+      <w:proofErr w:type="spellStart"/>
       <w:r>
         <w:rPr>
           <w:rStyle w:val="CodeChar"/>
         </w:rPr>
         <w:t>Line_Goto</w:t>
       </w:r>
+      <w:proofErr w:type="spellEnd"/>
       <w:r>
         <w:t xml:space="preserve">, </w:t>
       </w:r>
@@ -711,420 +713,654 @@
         <w:t>is used to contain dictionaries and lists which store allocation addresses and other key information relating to variables defined and used in the BASIC code.</w:t>
       </w:r>
       <w:r>
-        <w:t xml:space="preserve"> VariableStore is initialised as a public static variable Parser.variables in the Parser class, and is thus accessible throughout the compilation process.</w:t>
-      </w:r>
-      <w:r>
         <w:t xml:space="preserve"> </w:t>
       </w:r>
-      <w:r>
-        <w:t>[strings vs stringpointers + stringisPointer] [purpose for each dictionary].</w:t>
-      </w:r>
-    </w:p>
-    <w:p>
-      <w:pPr>
-        <w:jc w:val="both"/>
-      </w:pPr>
-      <w:r>
-        <w:t xml:space="preserve">VariableStore also contains two important methods for the handling of arrays, initialiseArray() and arrayItem(). These initialise a numeric array and return a pointer to an item in the array respectively. Initialisation involves creating a simple alloca instruction but stipulating that an amount of memory should be allocated corresponding to the given array size. The initialiseArray() method takes any LLVM.Value as the array size, allowing arrays to be initialised with arbitrary length. Thus an array can be defined with a length specified by the user at runtime. This poses a </w:t>
+      <w:proofErr w:type="spellStart"/>
+      <w:r>
+        <w:t>VariableStore</w:t>
+      </w:r>
+      <w:proofErr w:type="spellEnd"/>
+      <w:r>
+        <w:t xml:space="preserve"> is initialised as a public static variable </w:t>
+      </w:r>
+      <w:proofErr w:type="spellStart"/>
+      <w:r>
+        <w:t>Parser.variables</w:t>
+      </w:r>
+      <w:proofErr w:type="spellEnd"/>
+      <w:r>
+        <w:t xml:space="preserve"> in the Parser class, and is thus accessible throughout the compilation process.</w:t>
+      </w:r>
+      <w:r>
+        <w:t xml:space="preserve"> </w:t>
+      </w:r>
+      <w:r>
+        <w:t xml:space="preserve">[strings vs </w:t>
+      </w:r>
+      <w:proofErr w:type="spellStart"/>
+      <w:r>
+        <w:t>stringpointers</w:t>
+      </w:r>
+      <w:proofErr w:type="spellEnd"/>
+      <w:r>
+        <w:t xml:space="preserve"> + </w:t>
+      </w:r>
+      <w:proofErr w:type="spellStart"/>
+      <w:r>
+        <w:t>stringisPointer</w:t>
+      </w:r>
+      <w:proofErr w:type="spellEnd"/>
+      <w:r>
+        <w:t>] [purpose for each dictionary].</w:t>
+      </w:r>
+    </w:p>
+    <w:p>
+      <w:pPr>
+        <w:jc w:val="both"/>
+      </w:pPr>
+      <w:proofErr w:type="spellStart"/>
+      <w:r>
+        <w:t>VariableStore</w:t>
+      </w:r>
+      <w:proofErr w:type="spellEnd"/>
+      <w:r>
+        <w:t xml:space="preserve"> also contains two important methods for the handling of arrays, </w:t>
+      </w:r>
+      <w:proofErr w:type="spellStart"/>
+      <w:r>
+        <w:t>initialiseArray</w:t>
+      </w:r>
+      <w:proofErr w:type="spellEnd"/>
+      <w:r>
+        <w:t xml:space="preserve">() and </w:t>
+      </w:r>
+      <w:proofErr w:type="spellStart"/>
+      <w:r>
+        <w:t>arrayItem</w:t>
+      </w:r>
+      <w:proofErr w:type="spellEnd"/>
+      <w:r>
+        <w:t xml:space="preserve">(). These initialise a numeric array and return a pointer to an item in the array respectively. Initialisation involves creating a simple </w:t>
+      </w:r>
+      <w:proofErr w:type="spellStart"/>
+      <w:r>
+        <w:t>alloca</w:t>
+      </w:r>
+      <w:proofErr w:type="spellEnd"/>
+      <w:r>
+        <w:t xml:space="preserve"> instruction but stipulating that an amount of memory should be allocated corresponding to the given array size. The </w:t>
+      </w:r>
+      <w:proofErr w:type="spellStart"/>
+      <w:r>
+        <w:t>initialiseArray</w:t>
+      </w:r>
+      <w:proofErr w:type="spellEnd"/>
+      <w:r>
+        <w:t xml:space="preserve">() method takes any </w:t>
+      </w:r>
+      <w:proofErr w:type="spellStart"/>
+      <w:r>
+        <w:t>LLVM.Value</w:t>
+      </w:r>
+      <w:proofErr w:type="spellEnd"/>
+      <w:r>
+        <w:t xml:space="preserve"> as the array size, allowing arrays to be initialised with arbitrary length. Thus an array can be defined with a length specified by the user at runtime. This poses a </w:t>
       </w:r>
       <w:r>
         <w:lastRenderedPageBreak/>
-        <w:t>slight problem in that numeric values are stored as doubles throughout, and array indexing is one of the few times where an integer value is required. To get around this an fptoui instruction is emitted. This casts the supplied floating point value to an unsigned integer which can be used to initialise the array. A pointer to the head of the array is stored in arrays, a dictionary indexed against the name of the array. The size of the array is stored in the dictionary arraySizes – this is necessary for compilation of a WRITE statement</w:t>
+        <w:t xml:space="preserve">slight problem in that numeric values are stored as doubles throughout, and array indexing is one of the few times where an integer value is required. To get around this an </w:t>
+      </w:r>
+      <w:proofErr w:type="spellStart"/>
+      <w:r>
+        <w:t>fptoui</w:t>
+      </w:r>
+      <w:proofErr w:type="spellEnd"/>
+      <w:r>
+        <w:t xml:space="preserve"> instruction is emitted. This casts the supplied floating point value to an unsigned integer which can be used to initialise the array. A pointer to the head of the array is stored in arrays, a dictionary indexed against the name of the array. The size of the array is stored in the dictionary </w:t>
+      </w:r>
+      <w:proofErr w:type="spellStart"/>
+      <w:r>
+        <w:t>arraySizes</w:t>
+      </w:r>
+      <w:proofErr w:type="spellEnd"/>
+      <w:r>
+        <w:t xml:space="preserve"> – this is necessary for compilation of a WRITE statement</w:t>
       </w:r>
       <w:r>
         <w:t>, where the</w:t>
       </w:r>
       <w:r>
-        <w:t xml:space="preserve"> call to helper function writeArrayToFile requires the length of the array.</w:t>
-      </w:r>
-      <w:r>
-        <w:t xml:space="preserve"> arrayItem() simply retrieves the array pointer from arrays and returns a pointer to the requested item. Again, the LLVM.Value supplied as the array index is cast to an unsigned integer.</w:t>
+        <w:t xml:space="preserve"> call to helper function </w:t>
+      </w:r>
+      <w:proofErr w:type="spellStart"/>
+      <w:r>
+        <w:t>writeArrayToFile</w:t>
+      </w:r>
+      <w:proofErr w:type="spellEnd"/>
+      <w:r>
+        <w:t xml:space="preserve"> requires the length of the array.</w:t>
+      </w:r>
+      <w:r>
+        <w:t xml:space="preserve"> </w:t>
+      </w:r>
+      <w:proofErr w:type="spellStart"/>
+      <w:r>
+        <w:t>arrayItem</w:t>
+      </w:r>
+      <w:proofErr w:type="spellEnd"/>
+      <w:r>
+        <w:t xml:space="preserve">() simply retrieves the array pointer from arrays and returns a pointer to the requested item. Again, the </w:t>
+      </w:r>
+      <w:proofErr w:type="spellStart"/>
+      <w:r>
+        <w:t>LLVM.Value</w:t>
+      </w:r>
+      <w:proofErr w:type="spellEnd"/>
+      <w:r>
+        <w:t xml:space="preserve"> supplied as the array index is cast to an unsigned integer. A call to </w:t>
+      </w:r>
+      <w:proofErr w:type="spellStart"/>
+      <w:r>
+        <w:t>arrayItem</w:t>
+      </w:r>
+      <w:proofErr w:type="spellEnd"/>
+      <w:r>
+        <w:t xml:space="preserve">() before </w:t>
+      </w:r>
+      <w:proofErr w:type="spellStart"/>
+      <w:r>
+        <w:t>initialiseArray</w:t>
+      </w:r>
+      <w:proofErr w:type="spellEnd"/>
+      <w:r>
+        <w:t>() indicates that the array has been referenced before it is defined with a corresponding DIM statement. In many languages this would result in an exception, however the BASIC specification states that this is actually allowed, and the array in question should be initialised with a default length of 11 items.</w:t>
+      </w:r>
+    </w:p>
+    <w:p>
+      <w:pPr>
+        <w:jc w:val="both"/>
+      </w:pPr>
+      <w:r>
+        <w:t>The BASIC standard defines just two types – string and numeric, with no differentiation between integer and floating point values. My compiler addresses this by representing all numbers internally as doubles. This allows all operations to be seamlessly compiled regardless of the initial type of the numbers. This practice is hidden from the user by use of the “</w:t>
+      </w:r>
+      <w:r>
+        <w:rPr>
+          <w:rStyle w:val="CodeChar"/>
+        </w:rPr>
+        <w:t>%g</w:t>
+      </w:r>
+      <w:r>
+        <w:t>” format specifier when outputt</w:t>
+      </w:r>
+      <w:r>
+        <w:t xml:space="preserve">ing numbers with </w:t>
+      </w:r>
+      <w:r>
+        <w:rPr>
+          <w:rStyle w:val="CodeChar"/>
+        </w:rPr>
+        <w:t>PRINT</w:t>
+      </w:r>
+      <w:r>
+        <w:t xml:space="preserve"> or </w:t>
+      </w:r>
+      <w:r>
+        <w:rPr>
+          <w:rStyle w:val="CodeChar"/>
+        </w:rPr>
+        <w:t>WRITE</w:t>
+      </w:r>
+      <w:r>
+        <w:t>. This outputs the number using the shortest possible representation, so the double 4.00000000… is output as 4, giving the illusion that it has been treated as an integer internally.</w:t>
+      </w:r>
+    </w:p>
+    <w:p>
+      <w:pPr>
+        <w:jc w:val="both"/>
+      </w:pPr>
+      <w:r>
+        <w:t>The BASIC standard defines eleven supplied numeric functions that must be included in the implementation. These functions (</w:t>
+      </w:r>
+      <w:r>
+        <w:rPr>
+          <w:rStyle w:val="CodeChar"/>
+        </w:rPr>
+        <w:t>ABS</w:t>
+      </w:r>
+      <w:r>
+        <w:t xml:space="preserve">, </w:t>
+      </w:r>
+      <w:r>
+        <w:rPr>
+          <w:rStyle w:val="CodeChar"/>
+        </w:rPr>
+        <w:t>ATN</w:t>
+      </w:r>
+      <w:r>
+        <w:t xml:space="preserve">, </w:t>
+      </w:r>
+      <w:r>
+        <w:rPr>
+          <w:rStyle w:val="CodeChar"/>
+        </w:rPr>
+        <w:t>COS</w:t>
+      </w:r>
+      <w:r>
+        <w:t xml:space="preserve">, </w:t>
+      </w:r>
+      <w:r>
+        <w:rPr>
+          <w:rStyle w:val="CodeChar"/>
+        </w:rPr>
+        <w:t>EXP</w:t>
+      </w:r>
+      <w:r>
+        <w:t xml:space="preserve">, </w:t>
+      </w:r>
+      <w:r>
+        <w:rPr>
+          <w:rStyle w:val="CodeChar"/>
+        </w:rPr>
+        <w:t>INT</w:t>
+      </w:r>
+      <w:r>
+        <w:t xml:space="preserve">, </w:t>
+      </w:r>
+      <w:r>
+        <w:rPr>
+          <w:rStyle w:val="CodeChar"/>
+        </w:rPr>
+        <w:t>LOG</w:t>
+      </w:r>
+      <w:r>
+        <w:t xml:space="preserve">, </w:t>
+      </w:r>
+      <w:r>
+        <w:rPr>
+          <w:rStyle w:val="CodeChar"/>
+        </w:rPr>
+        <w:t>RND</w:t>
+      </w:r>
+      <w:r>
+        <w:t xml:space="preserve">, </w:t>
+      </w:r>
+      <w:r>
+        <w:rPr>
+          <w:rStyle w:val="CodeChar"/>
+        </w:rPr>
+        <w:t>SGN</w:t>
+      </w:r>
+      <w:r>
+        <w:t xml:space="preserve">, </w:t>
+      </w:r>
+      <w:r>
+        <w:rPr>
+          <w:rStyle w:val="CodeChar"/>
+        </w:rPr>
+        <w:t>SIN</w:t>
+      </w:r>
+      <w:r>
+        <w:t xml:space="preserve">, </w:t>
+      </w:r>
+      <w:r>
+        <w:rPr>
+          <w:rStyle w:val="CodeChar"/>
+        </w:rPr>
+        <w:t>SQR</w:t>
+      </w:r>
+      <w:r>
+        <w:t xml:space="preserve">, </w:t>
+      </w:r>
+      <w:r>
+        <w:rPr>
+          <w:rStyle w:val="CodeChar"/>
+        </w:rPr>
+        <w:t>TAN</w:t>
+      </w:r>
+      <w:r>
+        <w:t xml:space="preserve">) all map fairly directly </w:t>
+      </w:r>
+      <w:r>
+        <w:t xml:space="preserve">onto C equivalents. Hence I chose to compile these by calling the relevant C function. I took a similar approach to compile </w:t>
+      </w:r>
+      <w:r>
+        <w:rPr>
+          <w:rStyle w:val="CodeChar"/>
+        </w:rPr>
+        <w:t>PRINT</w:t>
+      </w:r>
+      <w:r>
+        <w:t xml:space="preserve"> and </w:t>
+      </w:r>
+      <w:r>
+        <w:rPr>
+          <w:rStyle w:val="CodeChar"/>
+        </w:rPr>
+        <w:t>INPUT</w:t>
+      </w:r>
+      <w:r>
+        <w:t xml:space="preserve"> statements, making calls to </w:t>
+      </w:r>
+      <w:r>
+        <w:rPr>
+          <w:rStyle w:val="CodeChar"/>
+        </w:rPr>
+        <w:t>printf</w:t>
+      </w:r>
+      <w:r>
+        <w:t xml:space="preserve"> and </w:t>
+      </w:r>
+      <w:r>
+        <w:rPr>
+          <w:rStyle w:val="CodeChar"/>
+        </w:rPr>
+        <w:t>scanf</w:t>
+      </w:r>
+      <w:r>
+        <w:t xml:space="preserve"> respectively. This means the standard C library will need to be present at l</w:t>
+      </w:r>
+      <w:r>
+        <w:t>ink time (a reasonable assumption).</w:t>
+      </w:r>
+    </w:p>
+    <w:p>
+      <w:pPr>
+        <w:jc w:val="both"/>
+      </w:pPr>
+      <w:r>
+        <w:t>To easily broaden the functionality of the language, I implemented the ability to cal</w:t>
+      </w:r>
+      <w:r>
+        <w:t>l external C functions defined in files included at link time. These function calls can either have a single double argument or none. A key example was in the fast Fourier transform algorithm I implemented as part of the evaluation process, where I used this feature to implement the modulo operator and Pi</w:t>
+      </w:r>
+      <w:r>
+        <w:t xml:space="preserve"> [see </w:t>
+      </w:r>
+      <w:proofErr w:type="spellStart"/>
+      <w:r>
+        <w:t>eval</w:t>
+      </w:r>
+      <w:proofErr w:type="spellEnd"/>
+      <w:r>
+        <w:t>]</w:t>
+      </w:r>
+      <w:r>
+        <w:t>.</w:t>
+      </w:r>
+    </w:p>
+    <w:p>
+      <w:pPr>
+        <w:jc w:val="both"/>
+      </w:pPr>
+      <w:r>
+        <w:t xml:space="preserve">A useful feature missing from the original BASIC spec is file IO. Particularly when using algorithms which worked with large arrays of numbers it became tedious to type in </w:t>
+      </w:r>
+      <w:r>
+        <w:lastRenderedPageBreak/>
+        <w:t xml:space="preserve">input data at the command line and read output data from </w:t>
+      </w:r>
+      <w:r>
+        <w:rPr>
+          <w:rStyle w:val="CodeChar"/>
+        </w:rPr>
+        <w:t>stdout</w:t>
+      </w:r>
+      <w:r>
+        <w:t xml:space="preserve">. To address this I defined two additional statements – </w:t>
+      </w:r>
+      <w:r>
+        <w:rPr>
+          <w:rStyle w:val="CodeChar"/>
+        </w:rPr>
+        <w:t>READ</w:t>
+      </w:r>
+      <w:r>
+        <w:t xml:space="preserve"> and </w:t>
+      </w:r>
+      <w:r>
+        <w:rPr>
+          <w:rStyle w:val="CodeChar"/>
+        </w:rPr>
+        <w:t>WRITE</w:t>
+      </w:r>
+      <w:r>
+        <w:t>. The format of these statements is:</w:t>
+      </w:r>
+    </w:p>
+    <w:p>
+      <w:pPr>
+        <w:pStyle w:val="Code"/>
+      </w:pPr>
+      <w:r>
+        <w:t>READ</w:t>
+      </w:r>
+      <w:r>
+        <w:t xml:space="preserve"> A filename</w:t>
+      </w:r>
+    </w:p>
+    <w:p>
+      <w:pPr>
+        <w:pStyle w:val="Code"/>
+      </w:pPr>
+      <w:r>
+        <w:t>WRITE</w:t>
+      </w:r>
+      <w:r>
+        <w:t xml:space="preserve"> A filename</w:t>
+      </w:r>
+    </w:p>
+    <w:p>
+      <w:pPr>
+        <w:jc w:val="both"/>
+        <w:rPr>
+          <w:rFonts w:cs="Consolas"/>
+        </w:rPr>
+      </w:pPr>
+      <w:r>
+        <w:rPr>
+          <w:rFonts w:cs="Consolas"/>
+        </w:rPr>
+        <w:t>where A is a pre-defined array and filename is a string expression containing the file to read/write</w:t>
+      </w:r>
+      <w:r>
+        <w:rPr>
+          <w:rFonts w:cs="Consolas"/>
+        </w:rPr>
+        <w:t xml:space="preserve">. These statements are compiled by calling two C helper functions I placed in the file </w:t>
+      </w:r>
+      <w:r>
+        <w:rPr>
+          <w:rStyle w:val="CodeChar"/>
+        </w:rPr>
+        <w:t>libBASICLLVM.c</w:t>
+      </w:r>
+      <w:r>
+        <w:rPr>
+          <w:rFonts w:cs="Consolas"/>
+        </w:rPr>
+        <w:t xml:space="preserve"> [appendix]. These helper functions are passed pointers to the array and the string containing the filename, along with the length of the array being passed. They open a file pointer to the specified file and </w:t>
+      </w:r>
+      <w:r>
+        <w:rPr>
+          <w:rFonts w:cs="Consolas"/>
+        </w:rPr>
+        <w:t xml:space="preserve">use </w:t>
+      </w:r>
+      <w:r>
+        <w:rPr>
+          <w:rStyle w:val="CodeChar"/>
+        </w:rPr>
+        <w:t>fgets</w:t>
+      </w:r>
+      <w:r>
+        <w:rPr>
+          <w:rFonts w:cs="Consolas"/>
+        </w:rPr>
+        <w:t>/</w:t>
+      </w:r>
+      <w:proofErr w:type="spellStart"/>
+      <w:r>
+        <w:rPr>
+          <w:rStyle w:val="CodeChar"/>
+        </w:rPr>
+        <w:t>fprintf</w:t>
+      </w:r>
+      <w:proofErr w:type="spellEnd"/>
+      <w:r>
+        <w:rPr>
+          <w:rFonts w:cs="Consolas"/>
+        </w:rPr>
+        <w:t xml:space="preserve"> to perform the operation.</w:t>
+      </w:r>
+    </w:p>
+    <w:p>
+      <w:pPr>
+        <w:jc w:val="both"/>
+        <w:rPr>
+          <w:rFonts w:cs="Consolas"/>
+        </w:rPr>
+      </w:pPr>
+      <w:r>
+        <w:rPr>
+          <w:rFonts w:cs="Consolas"/>
+        </w:rPr>
+        <w:t xml:space="preserve">When initialising the ANTLR </w:t>
+      </w:r>
+      <w:proofErr w:type="spellStart"/>
+      <w:r>
+        <w:rPr>
+          <w:rFonts w:cs="Consolas"/>
+        </w:rPr>
+        <w:t>BASICParser</w:t>
+      </w:r>
+      <w:proofErr w:type="spellEnd"/>
+      <w:r>
+        <w:rPr>
+          <w:rFonts w:cs="Consolas"/>
+        </w:rPr>
+        <w:t xml:space="preserve"> class used to </w:t>
+      </w:r>
+      <w:proofErr w:type="spellStart"/>
+      <w:r>
+        <w:rPr>
+          <w:rFonts w:cs="Consolas"/>
+        </w:rPr>
+        <w:t>lex</w:t>
+      </w:r>
+      <w:proofErr w:type="spellEnd"/>
+      <w:r>
+        <w:rPr>
+          <w:rFonts w:cs="Consolas"/>
+        </w:rPr>
+        <w:t xml:space="preserve"> and parse the input code, the default ANTLR </w:t>
+      </w:r>
+      <w:proofErr w:type="spellStart"/>
+      <w:r>
+        <w:rPr>
+          <w:rFonts w:cs="Consolas"/>
+        </w:rPr>
+        <w:t>BaseErrorListener</w:t>
+      </w:r>
+      <w:proofErr w:type="spellEnd"/>
+      <w:r>
+        <w:rPr>
+          <w:rFonts w:cs="Consolas"/>
+        </w:rPr>
+        <w:t xml:space="preserve"> is removed from the </w:t>
+      </w:r>
+      <w:proofErr w:type="spellStart"/>
+      <w:r>
+        <w:rPr>
+          <w:rFonts w:cs="Consolas"/>
+        </w:rPr>
+        <w:t>BASICParser</w:t>
+      </w:r>
+      <w:proofErr w:type="spellEnd"/>
+      <w:r>
+        <w:rPr>
+          <w:rFonts w:cs="Consolas"/>
+        </w:rPr>
+        <w:t xml:space="preserve">, and replaced with an overloaded alternative, which I have named </w:t>
+      </w:r>
+      <w:proofErr w:type="spellStart"/>
+      <w:r>
+        <w:rPr>
+          <w:rFonts w:cs="Consolas"/>
+        </w:rPr>
+        <w:t>ANTLRErrorListener</w:t>
+      </w:r>
+      <w:proofErr w:type="spellEnd"/>
+      <w:r>
+        <w:rPr>
+          <w:rFonts w:cs="Consolas"/>
+        </w:rPr>
+        <w:t>. This overrides the default error behaviour (to output any error immediately to stdout</w:t>
       </w:r>
       <w:bookmarkStart w:id="0" w:name="_GoBack"/>
       <w:bookmarkEnd w:id="0"/>
       <w:r>
-        <w:t xml:space="preserve"> A call to arrayItem() before initialiseArray() indicates that the array has been referenced before it is defined with a corresponding DIM statement. In many languages this would result in an exception, however the BASIC specification states that this is actually allowed, and the array in question should be initialised with a default length of 11 items.</w:t>
-      </w:r>
-    </w:p>
-    <w:p>
-      <w:pPr>
-        <w:jc w:val="both"/>
-      </w:pPr>
-      <w:r>
-        <w:t>The BASIC standard defines just two types – string and numeric, with no differentiation between integer and floating point values. My compiler addresses this by representing all numbers internally as doubles. This allows all operations to be seamlessly compiled regardless of the initial type of the numbers. This practice is hidden from the user by use of the “</w:t>
-      </w:r>
-      <w:r>
-        <w:rPr>
-          <w:rStyle w:val="CodeChar"/>
-        </w:rPr>
-        <w:t>%g</w:t>
-      </w:r>
-      <w:r>
-        <w:t>” format specifier when outputt</w:t>
-      </w:r>
-      <w:r>
-        <w:t xml:space="preserve">ing numbers with </w:t>
-      </w:r>
-      <w:r>
-        <w:rPr>
-          <w:rStyle w:val="CodeChar"/>
-        </w:rPr>
-        <w:t>PRINT</w:t>
-      </w:r>
-      <w:r>
-        <w:t xml:space="preserve"> or </w:t>
-      </w:r>
-      <w:r>
-        <w:rPr>
-          <w:rStyle w:val="CodeChar"/>
-        </w:rPr>
-        <w:t>WRITE</w:t>
-      </w:r>
-      <w:r>
-        <w:t>. This outputs the number using the shortest possible representation, so the double 4.00000000… is output as 4, giving the illusion that it has been treated as an integer internally.</w:t>
-      </w:r>
-    </w:p>
-    <w:p>
-      <w:pPr>
-        <w:jc w:val="both"/>
-      </w:pPr>
-      <w:r>
-        <w:t>The BASIC standard defines eleven supplied numeric functions that must be included in the implementation. These functions (</w:t>
-      </w:r>
-      <w:r>
-        <w:rPr>
-          <w:rStyle w:val="CodeChar"/>
-        </w:rPr>
-        <w:t>ABS</w:t>
-      </w:r>
-      <w:r>
-        <w:t xml:space="preserve">, </w:t>
-      </w:r>
-      <w:r>
-        <w:rPr>
-          <w:rStyle w:val="CodeChar"/>
-        </w:rPr>
-        <w:t>ATN</w:t>
-      </w:r>
-      <w:r>
-        <w:t xml:space="preserve">, </w:t>
-      </w:r>
-      <w:r>
-        <w:rPr>
-          <w:rStyle w:val="CodeChar"/>
-        </w:rPr>
-        <w:t>COS</w:t>
-      </w:r>
-      <w:r>
-        <w:t xml:space="preserve">, </w:t>
-      </w:r>
-      <w:r>
-        <w:rPr>
-          <w:rStyle w:val="CodeChar"/>
-        </w:rPr>
-        <w:t>EXP</w:t>
-      </w:r>
-      <w:r>
-        <w:t xml:space="preserve">, </w:t>
-      </w:r>
-      <w:r>
-        <w:rPr>
-          <w:rStyle w:val="CodeChar"/>
-        </w:rPr>
-        <w:t>INT</w:t>
-      </w:r>
-      <w:r>
-        <w:t xml:space="preserve">, </w:t>
-      </w:r>
-      <w:r>
-        <w:rPr>
-          <w:rStyle w:val="CodeChar"/>
-        </w:rPr>
-        <w:t>LOG</w:t>
-      </w:r>
-      <w:r>
-        <w:t xml:space="preserve">, </w:t>
-      </w:r>
-      <w:r>
-        <w:rPr>
-          <w:rStyle w:val="CodeChar"/>
-        </w:rPr>
-        <w:t>RND</w:t>
-      </w:r>
-      <w:r>
-        <w:t xml:space="preserve">, </w:t>
-      </w:r>
-      <w:r>
-        <w:rPr>
-          <w:rStyle w:val="CodeChar"/>
-        </w:rPr>
-        <w:t>SGN</w:t>
-      </w:r>
-      <w:r>
-        <w:t xml:space="preserve">, </w:t>
-      </w:r>
-      <w:r>
-        <w:rPr>
-          <w:rStyle w:val="CodeChar"/>
-        </w:rPr>
-        <w:t>SIN</w:t>
-      </w:r>
-      <w:r>
-        <w:t xml:space="preserve">, </w:t>
-      </w:r>
-      <w:r>
-        <w:rPr>
-          <w:rStyle w:val="CodeChar"/>
-        </w:rPr>
-        <w:t>SQR</w:t>
-      </w:r>
-      <w:r>
-        <w:t xml:space="preserve">, </w:t>
-      </w:r>
-      <w:r>
-        <w:rPr>
-          <w:rStyle w:val="CodeChar"/>
-        </w:rPr>
-        <w:t>TAN</w:t>
-      </w:r>
-      <w:r>
-        <w:t xml:space="preserve">) all map fairly directly </w:t>
-      </w:r>
-      <w:r>
-        <w:t xml:space="preserve">onto C equivalents. Hence I chose to compile these by calling the relevant C function. I took a similar approach to compile </w:t>
-      </w:r>
-      <w:r>
-        <w:rPr>
-          <w:rStyle w:val="CodeChar"/>
-        </w:rPr>
-        <w:t>PRINT</w:t>
-      </w:r>
-      <w:r>
-        <w:t xml:space="preserve"> and </w:t>
-      </w:r>
-      <w:r>
-        <w:rPr>
-          <w:rStyle w:val="CodeChar"/>
-        </w:rPr>
-        <w:t>INPUT</w:t>
-      </w:r>
-      <w:r>
-        <w:t xml:space="preserve"> statements, making calls to </w:t>
-      </w:r>
-      <w:r>
-        <w:rPr>
-          <w:rStyle w:val="CodeChar"/>
-        </w:rPr>
-        <w:t>printf</w:t>
-      </w:r>
-      <w:r>
-        <w:t xml:space="preserve"> and </w:t>
-      </w:r>
-      <w:r>
-        <w:rPr>
-          <w:rStyle w:val="CodeChar"/>
-        </w:rPr>
-        <w:t>scanf</w:t>
-      </w:r>
-      <w:r>
-        <w:t xml:space="preserve"> respectively. This means the standard C library will need to be present at l</w:t>
-      </w:r>
-      <w:r>
-        <w:t>ink time (a reasonable assumption).</w:t>
-      </w:r>
-    </w:p>
-    <w:p>
-      <w:pPr>
-        <w:jc w:val="both"/>
-      </w:pPr>
-      <w:r>
-        <w:t>To easily broaden the functionality of the language, I implemented the ability to cal</w:t>
-      </w:r>
-      <w:r>
-        <w:t>l external C functions defined in files included at link time. These function calls can either have a single double argument or none. A key example was in the fast Fourier transform algorithm I implemented as part of the evaluation process, where I used this feature to implement the modulo operator and Pi</w:t>
-      </w:r>
-      <w:r>
-        <w:t xml:space="preserve"> [see eval]</w:t>
-      </w:r>
-      <w:r>
-        <w:t>.</w:t>
-      </w:r>
-    </w:p>
-    <w:p>
-      <w:pPr>
-        <w:jc w:val="both"/>
-      </w:pPr>
-      <w:r>
-        <w:t xml:space="preserve">A useful feature missing from the original BASIC spec is file IO. Particularly when using algorithms which worked with large arrays of numbers it became tedious to type in </w:t>
+        <w:rPr>
+          <w:rFonts w:cs="Consolas"/>
+        </w:rPr>
+        <w:t xml:space="preserve">) </w:t>
+      </w:r>
+    </w:p>
+    <w:p>
+      <w:pPr>
+        <w:pStyle w:val="Heading1"/>
+        <w:jc w:val="both"/>
+      </w:pPr>
+      <w:r>
+        <w:t>Evaluation</w:t>
+      </w:r>
+    </w:p>
+    <w:p>
+      <w:pPr>
+        <w:jc w:val="both"/>
+      </w:pPr>
+      <w:r>
+        <w:t xml:space="preserve">The initial aim of the project was to produce a correctly working compiler. Therefore the obvious first step was to run a number of test programs through the compiler to ensure the expected output was produced. This was a valuable bug-finding exercise and verified that the compiler was indeed correctly compiling the BASIC code. To assist with this task I made use of LLVM’s </w:t>
+      </w:r>
+      <w:r>
+        <w:rPr>
+          <w:rStyle w:val="CodeChar"/>
+        </w:rPr>
+        <w:t>lli.exe</w:t>
+      </w:r>
+      <w:r>
+        <w:t xml:space="preserve"> tool. This is an interpreter which works directly on the LLVM IR bytecode produced by my compiler, running it in real-time by use of a just-in-time compiler. This allowed me to rapidly test output without needing to compile the bytecode to native assembly.</w:t>
+      </w:r>
+    </w:p>
+    <w:p>
+      <w:pPr>
+        <w:jc w:val="both"/>
+      </w:pPr>
+      <w:r>
+        <w:t xml:space="preserve">Part of the reason for using LLVM was the cross-platform nature of its backend, allowing a variety of architectures to be targeted by the compiler. I was developing on a 64-bit Windows machine, on which code was being successfully compiled and run. To test the cross-platform capabilities of the compiler, I compiled some BASIC test code for the ARM platform, 32-bit Windows and 64-bit Linux architectures. </w:t>
+      </w:r>
+      <w:r>
+        <w:t>I then assembled and ran the resultant assembly on machines using the respective instruction sets. To test the ARM output I used a Raspberry Pi.</w:t>
+      </w:r>
+      <w:r>
+        <w:t xml:space="preserve"> The code compiled and ran successfully on all architectures I tested it on.</w:t>
+      </w:r>
+    </w:p>
+    <w:p>
+      <w:pPr>
+        <w:jc w:val="both"/>
+      </w:pPr>
+      <w:r>
+        <w:t>As a real-world example</w:t>
+      </w:r>
+      <w:r>
+        <w:t xml:space="preserve"> and to give my compiler a real workout I implemented the Fast Fourier Transform (FFT) algorithm in BASIC. This is an efficient algorithm for computing the discrete Fourier transform of a sampled signal, ie</w:t>
+      </w:r>
+      <w:r>
+        <w:t xml:space="preserve"> decomposes the signal </w:t>
       </w:r>
       <w:r>
         <w:lastRenderedPageBreak/>
-        <w:t xml:space="preserve">input data at the command line and read output data from </w:t>
-      </w:r>
-      <w:r>
-        <w:rPr>
-          <w:rStyle w:val="CodeChar"/>
-        </w:rPr>
-        <w:t>stdout</w:t>
-      </w:r>
-      <w:r>
-        <w:t xml:space="preserve">. To address this I defined two additional statements – </w:t>
-      </w:r>
-      <w:r>
-        <w:rPr>
-          <w:rStyle w:val="CodeChar"/>
-        </w:rPr>
-        <w:t>READ</w:t>
-      </w:r>
-      <w:r>
-        <w:t xml:space="preserve"> and </w:t>
-      </w:r>
-      <w:r>
-        <w:rPr>
-          <w:rStyle w:val="CodeChar"/>
-        </w:rPr>
-        <w:t>WRITE</w:t>
-      </w:r>
-      <w:r>
-        <w:t>. The format of these statements is:</w:t>
-      </w:r>
-    </w:p>
-    <w:p>
-      <w:pPr>
-        <w:pStyle w:val="Code"/>
-      </w:pPr>
-      <w:r>
-        <w:t>READ</w:t>
-      </w:r>
-      <w:r>
-        <w:t xml:space="preserve"> A filename</w:t>
-      </w:r>
-    </w:p>
-    <w:p>
-      <w:pPr>
-        <w:pStyle w:val="Code"/>
-      </w:pPr>
-      <w:r>
-        <w:t>WRITE</w:t>
-      </w:r>
-      <w:r>
-        <w:t xml:space="preserve"> A filename</w:t>
-      </w:r>
-    </w:p>
-    <w:p>
-      <w:pPr>
-        <w:jc w:val="both"/>
-        <w:rPr>
-          <w:rFonts w:cs="Consolas"/>
-        </w:rPr>
-      </w:pPr>
-      <w:r>
-        <w:rPr>
-          <w:rFonts w:cs="Consolas"/>
-        </w:rPr>
-        <w:t>where A is a pre-defined array and filename is a string expression containing the file to read/write</w:t>
-      </w:r>
-      <w:r>
-        <w:rPr>
-          <w:rFonts w:cs="Consolas"/>
-        </w:rPr>
-        <w:t xml:space="preserve">. These statements are compiled by calling two C helper functions I placed in the file </w:t>
-      </w:r>
-      <w:r>
-        <w:rPr>
-          <w:rStyle w:val="CodeChar"/>
-        </w:rPr>
-        <w:t>libBASICLLVM.c</w:t>
-      </w:r>
-      <w:r>
-        <w:rPr>
-          <w:rFonts w:cs="Consolas"/>
-        </w:rPr>
-        <w:t xml:space="preserve"> [appendix]. These helper functions are passed pointers to the array and the string containing the filename, along with the length of the array being passed. They open a file pointer to the specified file and </w:t>
-      </w:r>
-      <w:r>
-        <w:rPr>
-          <w:rFonts w:cs="Consolas"/>
-        </w:rPr>
-        <w:t xml:space="preserve">use </w:t>
-      </w:r>
-      <w:r>
-        <w:rPr>
-          <w:rStyle w:val="CodeChar"/>
-        </w:rPr>
-        <w:t>fgets</w:t>
-      </w:r>
-      <w:r>
-        <w:rPr>
-          <w:rFonts w:cs="Consolas"/>
-        </w:rPr>
-        <w:t>/</w:t>
-      </w:r>
-      <w:r>
-        <w:rPr>
-          <w:rStyle w:val="CodeChar"/>
-        </w:rPr>
-        <w:t>fprintf</w:t>
-      </w:r>
-      <w:r>
-        <w:rPr>
-          <w:rFonts w:cs="Consolas"/>
-        </w:rPr>
-        <w:t xml:space="preserve"> to perform the operation.</w:t>
-      </w:r>
-    </w:p>
-    <w:p>
-      <w:pPr>
-        <w:pStyle w:val="Heading1"/>
-        <w:jc w:val="both"/>
-      </w:pPr>
-      <w:r>
-        <w:t>Evaluation</w:t>
-      </w:r>
-    </w:p>
-    <w:p>
-      <w:pPr>
-        <w:jc w:val="both"/>
-      </w:pPr>
-      <w:r>
-        <w:t xml:space="preserve">The initial aim of the project was to produce a correctly working compiler. Therefore the obvious first step was to run a number of test programs through the compiler to ensure the expected output was produced. This was a valuable bug-finding exercise and verified that the compiler was indeed correctly compiling the BASIC code. To assist with this task I made use of LLVM’s </w:t>
-      </w:r>
-      <w:r>
-        <w:rPr>
-          <w:rStyle w:val="CodeChar"/>
-        </w:rPr>
-        <w:t>lli.exe</w:t>
-      </w:r>
-      <w:r>
-        <w:t xml:space="preserve"> tool. This is an interpreter which works directly on the LLVM IR bytecode produced by my compiler, running it in real-time by use of a just-in-time compiler. This allowed me to rapidly test output without needing to compile the bytecode to native assembly.</w:t>
-      </w:r>
-    </w:p>
-    <w:p>
-      <w:pPr>
-        <w:jc w:val="both"/>
-      </w:pPr>
-      <w:r>
-        <w:t xml:space="preserve">Part of the reason for using LLVM was the cross-platform nature of its backend, allowing a variety of architectures to be targeted by the compiler. I was developing on a 64-bit Windows machine, on which code was being successfully compiled and run. To test the cross-platform capabilities of the compiler, I compiled some BASIC test code for the ARM platform, 32-bit Windows and 64-bit Linux architectures. </w:t>
-      </w:r>
-      <w:r>
-        <w:t>I then assembled and ran the resultant assembly on machines using the respective instruction sets. To test the ARM output I used a Raspberry Pi.</w:t>
-      </w:r>
-      <w:r>
-        <w:t xml:space="preserve"> The code compiled and ran successfully on all architectures I tested it on.</w:t>
-      </w:r>
-    </w:p>
-    <w:p>
-      <w:pPr>
-        <w:jc w:val="both"/>
-      </w:pPr>
-      <w:r>
-        <w:t>As a real-world example</w:t>
-      </w:r>
-      <w:r>
-        <w:t xml:space="preserve"> and to give my compiler a real workout I implemented the Fast Fourier Transform (FFT) algorithm in BASIC. This is an efficient algorithm for computing the discrete Fourier transform of a sampled signal, ie</w:t>
-      </w:r>
-      <w:r>
-        <w:t xml:space="preserve"> decomposes the signal into its constituent frequencies and their relative sizes. I found an implementation of FFT for a different dialect of BASIC [</w:t>
+        <w:t>into its constituent frequencies and their relative sizes. I found an implementation of FFT for a different dialect of BASIC [</w:t>
       </w:r>
       <w:r>
         <w:t>http://www.nicholson.com/dsp.fft1.html</w:t>
@@ -1138,7 +1374,6 @@
         <w:jc w:val="both"/>
       </w:pPr>
       <w:r>
-        <w:lastRenderedPageBreak/>
         <w:t xml:space="preserve">The FFT program gave me an opportunity to test the </w:t>
       </w:r>
       <w:r>

</xml_diff>

<commit_message>
got rid of unneccessary firstBlock/lastBlock (all lines have single block)
</commit_message>
<xml_diff>
--- a/BASICParser/Dissertation.docx
+++ b/BASICParser/Dissertation.docx
@@ -977,6 +977,178 @@
         <w:jc w:val="both"/>
       </w:pPr>
       <w:r>
+        <w:t xml:space="preserve">My compiler makes three passes through the list of </w:t>
+      </w:r>
+      <w:r>
+        <w:rPr>
+          <w:rStyle w:val="CodeChar"/>
+        </w:rPr>
+        <w:t>Line</w:t>
+      </w:r>
+      <w:r>
+        <w:t xml:space="preserve"> objects returned by the parser. The first pass calls the </w:t>
+      </w:r>
+      <w:r>
+        <w:rPr>
+          <w:rStyle w:val="CodeChar"/>
+        </w:rPr>
+        <w:t>code()</w:t>
+      </w:r>
+      <w:r>
+        <w:t xml:space="preserve"> function on each line, which generates the LLVM IR for the line. Recursive </w:t>
+      </w:r>
+      <w:r>
+        <w:rPr>
+          <w:rStyle w:val="CodeChar"/>
+        </w:rPr>
+        <w:t>code()</w:t>
+      </w:r>
+      <w:r>
+        <w:t xml:space="preserve"> calls are made to </w:t>
+      </w:r>
+      <w:commentRangeStart w:id="21"/>
+      <w:r>
+        <w:t xml:space="preserve">AST structures </w:t>
+      </w:r>
+      <w:commentRangeEnd w:id="21"/>
+      <w:r>
+        <w:rPr>
+          <w:rStyle w:val="CommentReference"/>
+        </w:rPr>
+        <w:commentReference w:id="21"/>
+      </w:r>
+      <w:r>
+        <w:t>used within the line to compile these structures.</w:t>
+      </w:r>
+    </w:p>
+    <w:p>
+      <w:pPr>
+        <w:jc w:val="both"/>
+      </w:pPr>
+      <w:r>
+        <w:t xml:space="preserve">The second compiler pass calls the </w:t>
+      </w:r>
+      <w:r>
+        <w:rPr>
+          <w:rStyle w:val="CodeChar"/>
+        </w:rPr>
+        <w:t>jumpToNext()</w:t>
+      </w:r>
+      <w:r>
+        <w:t xml:space="preserve"> method on each line</w:t>
+      </w:r>
+      <w:r>
+        <w:t xml:space="preserve">, passing a reference to the sequential next line of the program. This method is defined in the abstract </w:t>
+      </w:r>
+      <w:r>
+        <w:rPr>
+          <w:rStyle w:val="CodeChar"/>
+        </w:rPr>
+        <w:t>Line</w:t>
+      </w:r>
+      <w:r>
+        <w:t xml:space="preserve"> class and inserts a </w:t>
+      </w:r>
+      <w:r>
+        <w:rPr>
+          <w:rStyle w:val="CodeChar"/>
+        </w:rPr>
+        <w:t>br</w:t>
+      </w:r>
+      <w:r>
+        <w:t xml:space="preserve"> instruction at the end of the </w:t>
+      </w:r>
+      <w:commentRangeStart w:id="22"/>
+      <w:r>
+        <w:rPr>
+          <w:rStyle w:val="CodeChar"/>
+        </w:rPr>
+        <w:t>BasicBlock</w:t>
+      </w:r>
+      <w:r>
+        <w:t xml:space="preserve"> </w:t>
+      </w:r>
+      <w:commentRangeEnd w:id="22"/>
+      <w:r>
+        <w:rPr>
+          <w:rStyle w:val="CommentReference"/>
+        </w:rPr>
+        <w:commentReference w:id="22"/>
+      </w:r>
+      <w:r>
+        <w:t xml:space="preserve">associated with the line, causing a jump to the </w:t>
+      </w:r>
+      <w:bookmarkStart w:id="23" w:name="_GoBack"/>
+      <w:r>
+        <w:rPr>
+          <w:rStyle w:val="CodeChar"/>
+        </w:rPr>
+        <w:t>BasicBlock</w:t>
+      </w:r>
+      <w:r>
+        <w:t xml:space="preserve"> </w:t>
+      </w:r>
+      <w:bookmarkEnd w:id="23"/>
+      <w:r>
+        <w:t xml:space="preserve">associated with the following line. This method is overridden in classes inheriting Line that represent lines where this jump is not necessary, ie lines containing control-flow statements. For example, the override </w:t>
+      </w:r>
+      <w:proofErr w:type="spellStart"/>
+      <w:r>
+        <w:t>jumpToNext</w:t>
+      </w:r>
+      <w:proofErr w:type="spellEnd"/>
+      <w:r>
+        <w:t xml:space="preserve">() method for </w:t>
+      </w:r>
+      <w:proofErr w:type="spellStart"/>
+      <w:r>
+        <w:t>Line_Goto</w:t>
+      </w:r>
+      <w:proofErr w:type="spellEnd"/>
+      <w:r>
+        <w:t xml:space="preserve"> is empty, as execution should not pass to the next line after a GOTO statement. The </w:t>
+      </w:r>
+      <w:proofErr w:type="spellStart"/>
+      <w:r>
+        <w:t>jumpToNext</w:t>
+      </w:r>
+      <w:proofErr w:type="spellEnd"/>
+      <w:r>
+        <w:t xml:space="preserve">() method for </w:t>
+      </w:r>
+      <w:proofErr w:type="spellStart"/>
+      <w:r>
+        <w:t>Line_Next</w:t>
+      </w:r>
+      <w:proofErr w:type="spellEnd"/>
+      <w:r>
+        <w:t xml:space="preserve"> does not create a jump to the next line, but instead stores the next line in a member variable. This reference will be needed to construct the conditional jump created in the third pass. Similarly the </w:t>
+      </w:r>
+      <w:proofErr w:type="spellStart"/>
+      <w:r>
+        <w:t>jumpToNext</w:t>
+      </w:r>
+      <w:proofErr w:type="spellEnd"/>
+      <w:r>
+        <w:t xml:space="preserve">() method for </w:t>
+      </w:r>
+      <w:proofErr w:type="spellStart"/>
+      <w:r>
+        <w:t>Line_For</w:t>
+      </w:r>
+      <w:proofErr w:type="spellEnd"/>
+      <w:r>
+        <w:t xml:space="preserve"> stores the </w:t>
+      </w:r>
+      <w:r>
+        <w:t>following line in a variable, but also creates a jump to it, as execution always passes to the next line following a FOR statement.</w:t>
+      </w:r>
+    </w:p>
+    <w:p>
+      <w:pPr>
+        <w:jc w:val="both"/>
+      </w:pPr>
+      <w:r>
         <w:t xml:space="preserve">I have defined a new </w:t>
       </w:r>
       <w:r>
@@ -1077,6 +1249,7 @@
         <w:jc w:val="both"/>
       </w:pPr>
       <w:r>
+        <w:lastRenderedPageBreak/>
         <w:t xml:space="preserve">The </w:t>
       </w:r>
       <w:r>
@@ -1244,20 +1417,332 @@
         <w:t>fptoui</w:t>
       </w:r>
       <w:r>
-        <w:t xml:space="preserve"> instruction is emitted. This casts the supplied floating point value to an unsigned integer which can be used to initialise </w:t>
+        <w:t xml:space="preserve"> instruction is emitted. This casts the supplied floating point value to an unsigned integer which can be used to initialise the array. A pointer to the head of the array is stored in arrays, a dictionary indexed against the name of the array. The size of the array is stored in the dictionary </w:t>
+      </w:r>
+      <w:r>
+        <w:rPr>
+          <w:rStyle w:val="CodeChar"/>
+        </w:rPr>
+        <w:t>arraySizes</w:t>
+      </w:r>
+      <w:r>
+        <w:t xml:space="preserve"> – this is necessary for compilation of a </w:t>
+      </w:r>
+      <w:r>
+        <w:rPr>
+          <w:rStyle w:val="CodeChar"/>
+        </w:rPr>
+        <w:t>WRITE</w:t>
+      </w:r>
+      <w:r>
+        <w:t xml:space="preserve"> statement</w:t>
+      </w:r>
+      <w:r>
+        <w:t>, where the</w:t>
+      </w:r>
+      <w:r>
+        <w:t xml:space="preserve"> call to helper function </w:t>
+      </w:r>
+      <w:r>
+        <w:rPr>
+          <w:rStyle w:val="CodeChar"/>
+        </w:rPr>
+        <w:t>writeArrayToFile</w:t>
+      </w:r>
+      <w:r>
+        <w:t xml:space="preserve"> requires the length of the array.</w:t>
+      </w:r>
+    </w:p>
+    <w:p>
+      <w:pPr>
+        <w:jc w:val="both"/>
+      </w:pPr>
+      <w:r>
+        <w:rPr>
+          <w:rStyle w:val="CodeChar"/>
+        </w:rPr>
+        <w:t>arrayItem()</w:t>
+      </w:r>
+      <w:r>
+        <w:t xml:space="preserve"> simply retrieves the array pointer from arrays and returns a pointer to the requested item. Again, the </w:t>
+      </w:r>
+      <w:r>
+        <w:rPr>
+          <w:rStyle w:val="CodeChar"/>
+        </w:rPr>
+        <w:t>LLVM.Value</w:t>
+      </w:r>
+      <w:r>
+        <w:t xml:space="preserve"> supplied as the array index is cast to an unsigned integer. A call to </w:t>
+      </w:r>
+      <w:r>
+        <w:rPr>
+          <w:rStyle w:val="CodeChar"/>
+        </w:rPr>
+        <w:t>arrayItem()</w:t>
+      </w:r>
+      <w:r>
+        <w:t xml:space="preserve"> before </w:t>
+      </w:r>
+      <w:r>
+        <w:rPr>
+          <w:rStyle w:val="CodeChar"/>
+        </w:rPr>
+        <w:t>initialiseArray()</w:t>
+      </w:r>
+      <w:r>
+        <w:t xml:space="preserve"> indicates that the array has been referenced before it is defined with a corresponding </w:t>
+      </w:r>
+      <w:r>
+        <w:rPr>
+          <w:rStyle w:val="CodeChar"/>
+        </w:rPr>
+        <w:t>DIM</w:t>
+      </w:r>
+      <w:r>
+        <w:t xml:space="preserve"> statement. In many languages this would result in an exception, however the BASIC specification states that this is actually allowed, and the array in question should be initialised with a default length of 11 items.</w:t>
+      </w:r>
+    </w:p>
+    <w:p>
+      <w:pPr>
+        <w:jc w:val="both"/>
+      </w:pPr>
+      <w:r>
+        <w:t>The BASIC standard defines just two types – string and numeric, with no differentiation between integer and floating point values. My compiler addresses this by representing all numbers internally as doubles. This allows all operations to be seamlessly compiled regardless of the initial type of the numbers. This practice is hidden from the user by use of the “</w:t>
+      </w:r>
+      <w:r>
+        <w:rPr>
+          <w:rStyle w:val="CodeChar"/>
+        </w:rPr>
+        <w:t>%g</w:t>
+      </w:r>
+      <w:r>
+        <w:t>” format specifier when outputt</w:t>
+      </w:r>
+      <w:r>
+        <w:t xml:space="preserve">ing numbers with </w:t>
+      </w:r>
+      <w:r>
+        <w:rPr>
+          <w:rStyle w:val="CodeChar"/>
+        </w:rPr>
+        <w:t>PRINT</w:t>
+      </w:r>
+      <w:r>
+        <w:t xml:space="preserve"> or </w:t>
+      </w:r>
+      <w:r>
+        <w:rPr>
+          <w:rStyle w:val="CodeChar"/>
+        </w:rPr>
+        <w:t>WRITE</w:t>
+      </w:r>
+      <w:r>
+        <w:t xml:space="preserve">. This outputs the number using the shortest possible representation, so the double </w:t>
       </w:r>
       <w:r>
         <w:lastRenderedPageBreak/>
-        <w:t xml:space="preserve">the array. A pointer to the head of the array is stored in arrays, a dictionary indexed against the name of the array. The size of the array is stored in the dictionary </w:t>
-      </w:r>
-      <w:r>
-        <w:rPr>
-          <w:rStyle w:val="CodeChar"/>
-        </w:rPr>
-        <w:t>arraySizes</w:t>
-      </w:r>
-      <w:r>
-        <w:t xml:space="preserve"> – this is necessary for compilation of a </w:t>
+        <w:t>4.00000000… is output as 4, giving the illusion that it has been treated as an integer internally.</w:t>
+      </w:r>
+    </w:p>
+    <w:p>
+      <w:pPr>
+        <w:jc w:val="both"/>
+      </w:pPr>
+      <w:r>
+        <w:t>The BASIC standard defines eleven supplied numeric functions that must be included in the implementation. These functions (</w:t>
+      </w:r>
+      <w:r>
+        <w:rPr>
+          <w:rStyle w:val="CodeChar"/>
+        </w:rPr>
+        <w:t>ABS</w:t>
+      </w:r>
+      <w:r>
+        <w:t xml:space="preserve">, </w:t>
+      </w:r>
+      <w:r>
+        <w:rPr>
+          <w:rStyle w:val="CodeChar"/>
+        </w:rPr>
+        <w:t>ATN</w:t>
+      </w:r>
+      <w:r>
+        <w:t xml:space="preserve">, </w:t>
+      </w:r>
+      <w:r>
+        <w:rPr>
+          <w:rStyle w:val="CodeChar"/>
+        </w:rPr>
+        <w:t>COS</w:t>
+      </w:r>
+      <w:r>
+        <w:t xml:space="preserve">, </w:t>
+      </w:r>
+      <w:r>
+        <w:rPr>
+          <w:rStyle w:val="CodeChar"/>
+        </w:rPr>
+        <w:t>EXP</w:t>
+      </w:r>
+      <w:r>
+        <w:t xml:space="preserve">, </w:t>
+      </w:r>
+      <w:r>
+        <w:rPr>
+          <w:rStyle w:val="CodeChar"/>
+        </w:rPr>
+        <w:t>INT</w:t>
+      </w:r>
+      <w:r>
+        <w:t xml:space="preserve">, </w:t>
+      </w:r>
+      <w:r>
+        <w:rPr>
+          <w:rStyle w:val="CodeChar"/>
+        </w:rPr>
+        <w:t>LOG</w:t>
+      </w:r>
+      <w:r>
+        <w:t xml:space="preserve">, </w:t>
+      </w:r>
+      <w:r>
+        <w:rPr>
+          <w:rStyle w:val="CodeChar"/>
+        </w:rPr>
+        <w:t>RND</w:t>
+      </w:r>
+      <w:r>
+        <w:t xml:space="preserve">, </w:t>
+      </w:r>
+      <w:r>
+        <w:rPr>
+          <w:rStyle w:val="CodeChar"/>
+        </w:rPr>
+        <w:t>SGN</w:t>
+      </w:r>
+      <w:r>
+        <w:t xml:space="preserve">, </w:t>
+      </w:r>
+      <w:r>
+        <w:rPr>
+          <w:rStyle w:val="CodeChar"/>
+        </w:rPr>
+        <w:t>SIN</w:t>
+      </w:r>
+      <w:r>
+        <w:t xml:space="preserve">, </w:t>
+      </w:r>
+      <w:r>
+        <w:rPr>
+          <w:rStyle w:val="CodeChar"/>
+        </w:rPr>
+        <w:t>SQR</w:t>
+      </w:r>
+      <w:r>
+        <w:t xml:space="preserve">, </w:t>
+      </w:r>
+      <w:r>
+        <w:rPr>
+          <w:rStyle w:val="CodeChar"/>
+        </w:rPr>
+        <w:t>TAN</w:t>
+      </w:r>
+      <w:r>
+        <w:t xml:space="preserve">) all map fairly directly </w:t>
+      </w:r>
+      <w:r>
+        <w:t xml:space="preserve">onto C equivalents. Hence I chose to compile these by calling the relevant C function. I took a similar approach to compile </w:t>
+      </w:r>
+      <w:r>
+        <w:rPr>
+          <w:rStyle w:val="CodeChar"/>
+        </w:rPr>
+        <w:t>PRINT</w:t>
+      </w:r>
+      <w:r>
+        <w:t xml:space="preserve"> and </w:t>
+      </w:r>
+      <w:r>
+        <w:rPr>
+          <w:rStyle w:val="CodeChar"/>
+        </w:rPr>
+        <w:t>INPUT</w:t>
+      </w:r>
+      <w:r>
+        <w:t xml:space="preserve"> statements, making calls to </w:t>
+      </w:r>
+      <w:r>
+        <w:rPr>
+          <w:rStyle w:val="CodeChar"/>
+        </w:rPr>
+        <w:t>printf</w:t>
+      </w:r>
+      <w:r>
+        <w:t xml:space="preserve"> and </w:t>
+      </w:r>
+      <w:r>
+        <w:rPr>
+          <w:rStyle w:val="CodeChar"/>
+        </w:rPr>
+        <w:t>scanf</w:t>
+      </w:r>
+      <w:r>
+        <w:t xml:space="preserve"> respectively. This means the standard C library will need to be present at l</w:t>
+      </w:r>
+      <w:r>
+        <w:t>ink time (a reasonable assumption).</w:t>
+      </w:r>
+    </w:p>
+    <w:p>
+      <w:pPr>
+        <w:jc w:val="both"/>
+      </w:pPr>
+      <w:r>
+        <w:t>To easily broaden the functionality of the language, I implemented the ability to cal</w:t>
+      </w:r>
+      <w:r>
+        <w:t>l external C functions defined in files included at link time. These function calls can either have a single double argument or none. A key example was in the fast Fourier transform algorithm I implemented as part of the evaluation process, where I used this feature to implement the modulo operator and Pi</w:t>
+      </w:r>
+      <w:r>
+        <w:t xml:space="preserve"> [see </w:t>
+      </w:r>
+      <w:proofErr w:type="spellStart"/>
+      <w:r>
+        <w:t>eval</w:t>
+      </w:r>
+      <w:proofErr w:type="spellEnd"/>
+      <w:r>
+        <w:t>]</w:t>
+      </w:r>
+      <w:r>
+        <w:t>.</w:t>
+      </w:r>
+    </w:p>
+    <w:p>
+      <w:pPr>
+        <w:jc w:val="both"/>
+      </w:pPr>
+      <w:r>
+        <w:t xml:space="preserve">A useful feature missing from the original BASIC spec is file IO. Particularly when using algorithms which worked with large arrays of numbers it became tedious to type in input data at the command line and read output data from </w:t>
+      </w:r>
+      <w:r>
+        <w:rPr>
+          <w:rStyle w:val="CodeChar"/>
+        </w:rPr>
+        <w:t>stdout</w:t>
+      </w:r>
+      <w:r>
+        <w:t xml:space="preserve">. To address this I defined two additional statements – </w:t>
+      </w:r>
+      <w:r>
+        <w:rPr>
+          <w:rStyle w:val="CodeChar"/>
+        </w:rPr>
+        <w:t>READ</w:t>
+      </w:r>
+      <w:r>
+        <w:t xml:space="preserve"> and </w:t>
       </w:r>
       <w:r>
         <w:rPr>
@@ -1266,318 +1751,6 @@
         <w:t>WRITE</w:t>
       </w:r>
       <w:r>
-        <w:t xml:space="preserve"> statement</w:t>
-      </w:r>
-      <w:r>
-        <w:t>, where the</w:t>
-      </w:r>
-      <w:r>
-        <w:t xml:space="preserve"> call to helper function </w:t>
-      </w:r>
-      <w:r>
-        <w:rPr>
-          <w:rStyle w:val="CodeChar"/>
-        </w:rPr>
-        <w:t>writeArrayToFile</w:t>
-      </w:r>
-      <w:r>
-        <w:t xml:space="preserve"> requires the length of the array.</w:t>
-      </w:r>
-    </w:p>
-    <w:p>
-      <w:pPr>
-        <w:jc w:val="both"/>
-      </w:pPr>
-      <w:r>
-        <w:rPr>
-          <w:rStyle w:val="CodeChar"/>
-        </w:rPr>
-        <w:t>arrayItem()</w:t>
-      </w:r>
-      <w:r>
-        <w:t xml:space="preserve"> simply retrieves the array pointer from arrays and returns a pointer to the requested item. Again, the </w:t>
-      </w:r>
-      <w:r>
-        <w:rPr>
-          <w:rStyle w:val="CodeChar"/>
-        </w:rPr>
-        <w:t>LLVM.Value</w:t>
-      </w:r>
-      <w:r>
-        <w:t xml:space="preserve"> supplied as the array index is cast to an unsigned integer. A call to </w:t>
-      </w:r>
-      <w:r>
-        <w:rPr>
-          <w:rStyle w:val="CodeChar"/>
-        </w:rPr>
-        <w:t>arrayItem()</w:t>
-      </w:r>
-      <w:r>
-        <w:t xml:space="preserve"> before </w:t>
-      </w:r>
-      <w:r>
-        <w:rPr>
-          <w:rStyle w:val="CodeChar"/>
-        </w:rPr>
-        <w:t>initialiseArray()</w:t>
-      </w:r>
-      <w:r>
-        <w:t xml:space="preserve"> indicates that the array has been referenced before it is defined with a corresponding </w:t>
-      </w:r>
-      <w:r>
-        <w:rPr>
-          <w:rStyle w:val="CodeChar"/>
-        </w:rPr>
-        <w:t>DIM</w:t>
-      </w:r>
-      <w:r>
-        <w:t xml:space="preserve"> statement. In many languages this would result in an exception, however the BASIC specification states that this is actually allowed, and the array in question should be initialised with a default length of 11 items.</w:t>
-      </w:r>
-    </w:p>
-    <w:p>
-      <w:pPr>
-        <w:jc w:val="both"/>
-      </w:pPr>
-      <w:r>
-        <w:t>The BASIC standard defines just two types – string and numeric, with no differentiation between integer and floating point values. My compiler addresses this by representing all numbers internally as doubles. This allows all operations to be seamlessly compiled regardless of the initial type of the numbers. This practice is hidden from the user by use of the “</w:t>
-      </w:r>
-      <w:r>
-        <w:rPr>
-          <w:rStyle w:val="CodeChar"/>
-        </w:rPr>
-        <w:t>%g</w:t>
-      </w:r>
-      <w:r>
-        <w:t>” format specifier when outputt</w:t>
-      </w:r>
-      <w:r>
-        <w:t xml:space="preserve">ing numbers with </w:t>
-      </w:r>
-      <w:r>
-        <w:rPr>
-          <w:rStyle w:val="CodeChar"/>
-        </w:rPr>
-        <w:t>PRINT</w:t>
-      </w:r>
-      <w:r>
-        <w:t xml:space="preserve"> or </w:t>
-      </w:r>
-      <w:r>
-        <w:rPr>
-          <w:rStyle w:val="CodeChar"/>
-        </w:rPr>
-        <w:t>WRITE</w:t>
-      </w:r>
-      <w:r>
-        <w:t>. This outputs the number using the shortest possible representation, so the double 4.00000000… is output as 4, giving the illusion that it has been treated as an integer internally.</w:t>
-      </w:r>
-    </w:p>
-    <w:p>
-      <w:pPr>
-        <w:jc w:val="both"/>
-      </w:pPr>
-      <w:r>
-        <w:t>The BASIC standard defines eleven supplied numeric functions that must be included in the implementation. These functions (</w:t>
-      </w:r>
-      <w:r>
-        <w:rPr>
-          <w:rStyle w:val="CodeChar"/>
-        </w:rPr>
-        <w:t>ABS</w:t>
-      </w:r>
-      <w:r>
-        <w:t xml:space="preserve">, </w:t>
-      </w:r>
-      <w:r>
-        <w:rPr>
-          <w:rStyle w:val="CodeChar"/>
-        </w:rPr>
-        <w:t>ATN</w:t>
-      </w:r>
-      <w:r>
-        <w:t xml:space="preserve">, </w:t>
-      </w:r>
-      <w:r>
-        <w:rPr>
-          <w:rStyle w:val="CodeChar"/>
-        </w:rPr>
-        <w:t>COS</w:t>
-      </w:r>
-      <w:r>
-        <w:t xml:space="preserve">, </w:t>
-      </w:r>
-      <w:r>
-        <w:rPr>
-          <w:rStyle w:val="CodeChar"/>
-        </w:rPr>
-        <w:t>EXP</w:t>
-      </w:r>
-      <w:r>
-        <w:t xml:space="preserve">, </w:t>
-      </w:r>
-      <w:r>
-        <w:rPr>
-          <w:rStyle w:val="CodeChar"/>
-        </w:rPr>
-        <w:t>INT</w:t>
-      </w:r>
-      <w:r>
-        <w:t xml:space="preserve">, </w:t>
-      </w:r>
-      <w:r>
-        <w:rPr>
-          <w:rStyle w:val="CodeChar"/>
-        </w:rPr>
-        <w:t>LOG</w:t>
-      </w:r>
-      <w:r>
-        <w:t xml:space="preserve">, </w:t>
-      </w:r>
-      <w:r>
-        <w:rPr>
-          <w:rStyle w:val="CodeChar"/>
-        </w:rPr>
-        <w:t>RND</w:t>
-      </w:r>
-      <w:r>
-        <w:t xml:space="preserve">, </w:t>
-      </w:r>
-      <w:r>
-        <w:rPr>
-          <w:rStyle w:val="CodeChar"/>
-        </w:rPr>
-        <w:t>SGN</w:t>
-      </w:r>
-      <w:r>
-        <w:t xml:space="preserve">, </w:t>
-      </w:r>
-      <w:r>
-        <w:rPr>
-          <w:rStyle w:val="CodeChar"/>
-        </w:rPr>
-        <w:t>SIN</w:t>
-      </w:r>
-      <w:r>
-        <w:t xml:space="preserve">, </w:t>
-      </w:r>
-      <w:r>
-        <w:rPr>
-          <w:rStyle w:val="CodeChar"/>
-        </w:rPr>
-        <w:t>SQR</w:t>
-      </w:r>
-      <w:r>
-        <w:t xml:space="preserve">, </w:t>
-      </w:r>
-      <w:r>
-        <w:rPr>
-          <w:rStyle w:val="CodeChar"/>
-        </w:rPr>
-        <w:t>TAN</w:t>
-      </w:r>
-      <w:r>
-        <w:t xml:space="preserve">) all map fairly directly </w:t>
-      </w:r>
-      <w:r>
-        <w:t xml:space="preserve">onto C equivalents. Hence I chose to compile these by calling the relevant C function. I took a similar approach to compile </w:t>
-      </w:r>
-      <w:r>
-        <w:rPr>
-          <w:rStyle w:val="CodeChar"/>
-        </w:rPr>
-        <w:t>PRINT</w:t>
-      </w:r>
-      <w:r>
-        <w:t xml:space="preserve"> and </w:t>
-      </w:r>
-      <w:r>
-        <w:rPr>
-          <w:rStyle w:val="CodeChar"/>
-        </w:rPr>
-        <w:t>INPUT</w:t>
-      </w:r>
-      <w:r>
-        <w:t xml:space="preserve"> statements, making calls to </w:t>
-      </w:r>
-      <w:r>
-        <w:rPr>
-          <w:rStyle w:val="CodeChar"/>
-        </w:rPr>
-        <w:t>printf</w:t>
-      </w:r>
-      <w:r>
-        <w:t xml:space="preserve"> and </w:t>
-      </w:r>
-      <w:r>
-        <w:rPr>
-          <w:rStyle w:val="CodeChar"/>
-        </w:rPr>
-        <w:t>scanf</w:t>
-      </w:r>
-      <w:r>
-        <w:t xml:space="preserve"> respectively. This means the standard C library will need to be present at l</w:t>
-      </w:r>
-      <w:r>
-        <w:t>ink time (a reasonable assumption).</w:t>
-      </w:r>
-    </w:p>
-    <w:p>
-      <w:pPr>
-        <w:jc w:val="both"/>
-      </w:pPr>
-      <w:r>
-        <w:t>To easily broaden the functionality of the language, I implemented the ability to cal</w:t>
-      </w:r>
-      <w:r>
-        <w:t>l external C functions defined in files included at link time. These function calls can either have a single double argument or none. A key example was in the fast Fourier transform algorithm I implemented as part of the evaluation process, where I used this feature to implement the modulo operator and Pi</w:t>
-      </w:r>
-      <w:r>
-        <w:t xml:space="preserve"> [see </w:t>
-      </w:r>
-      <w:proofErr w:type="spellStart"/>
-      <w:r>
-        <w:t>eval</w:t>
-      </w:r>
-      <w:proofErr w:type="spellEnd"/>
-      <w:r>
-        <w:t>]</w:t>
-      </w:r>
-      <w:r>
-        <w:t>.</w:t>
-      </w:r>
-    </w:p>
-    <w:p>
-      <w:pPr>
-        <w:jc w:val="both"/>
-      </w:pPr>
-      <w:r>
-        <w:t xml:space="preserve">A useful feature missing from the original BASIC spec is file IO. Particularly when using algorithms which worked with large arrays of numbers it became tedious to type in input data at the command line and read output data from </w:t>
-      </w:r>
-      <w:r>
-        <w:rPr>
-          <w:rStyle w:val="CodeChar"/>
-        </w:rPr>
-        <w:t>stdout</w:t>
-      </w:r>
-      <w:r>
-        <w:t xml:space="preserve">. To address this I defined two additional statements – </w:t>
-      </w:r>
-      <w:r>
-        <w:rPr>
-          <w:rStyle w:val="CodeChar"/>
-        </w:rPr>
-        <w:t>READ</w:t>
-      </w:r>
-      <w:r>
-        <w:t xml:space="preserve"> and </w:t>
-      </w:r>
-      <w:r>
-        <w:rPr>
-          <w:rStyle w:val="CodeChar"/>
-        </w:rPr>
-        <w:t>WRITE</w:t>
-      </w:r>
-      <w:r>
         <w:t>. The format of these statements is:</w:t>
       </w:r>
     </w:p>
@@ -1586,7 +1759,6 @@
         <w:pStyle w:val="Code"/>
       </w:pPr>
       <w:r>
-        <w:lastRenderedPageBreak/>
         <w:t>READ</w:t>
       </w:r>
       <w:r>
@@ -1823,6 +1995,7 @@
         </w:rPr>
       </w:pPr>
       <w:r>
+        <w:lastRenderedPageBreak/>
         <w:br w:type="page"/>
       </w:r>
     </w:p>
@@ -1834,18 +2007,16 @@
         <w:lastRenderedPageBreak/>
         <w:t>Chapter 4</w:t>
       </w:r>
-      <w:bookmarkStart w:id="21" w:name="_GoBack"/>
-      <w:bookmarkEnd w:id="21"/>
     </w:p>
     <w:p>
       <w:pPr>
         <w:pStyle w:val="Heading1"/>
       </w:pPr>
-      <w:commentRangeStart w:id="22"/>
+      <w:commentRangeStart w:id="24"/>
       <w:r>
         <w:t>Evaluation</w:t>
       </w:r>
-      <w:commentRangeEnd w:id="22"/>
+      <w:commentRangeEnd w:id="24"/>
       <w:r>
         <w:rPr>
           <w:rStyle w:val="CommentReference"/>
@@ -1854,7 +2025,7 @@
           <w:bCs w:val="0"/>
           <w:color w:val="auto"/>
         </w:rPr>
-        <w:commentReference w:id="22"/>
+        <w:commentReference w:id="24"/>
       </w:r>
     </w:p>
     <w:p>
@@ -2526,7 +2697,39 @@
       </w:r>
     </w:p>
   </w:comment>
-  <w:comment w:id="22" w:author="David Hoare" w:date="2015-04-15T16:59:00Z" w:initials="DAH">
+  <w:comment w:id="21" w:author="David Hoare" w:date="2015-04-15T17:05:00Z" w:initials="DAH">
+    <w:p>
+      <w:pPr>
+        <w:pStyle w:val="CommentText"/>
+      </w:pPr>
+      <w:r>
+        <w:rPr>
+          <w:rStyle w:val="CommentReference"/>
+        </w:rPr>
+        <w:annotationRef/>
+      </w:r>
+      <w:r>
+        <w:t>shit</w:t>
+      </w:r>
+    </w:p>
+  </w:comment>
+  <w:comment w:id="22" w:author="David Hoare" w:date="2015-04-15T17:20:00Z" w:initials="DAH">
+    <w:p>
+      <w:pPr>
+        <w:pStyle w:val="CommentText"/>
+      </w:pPr>
+      <w:r>
+        <w:rPr>
+          <w:rStyle w:val="CommentReference"/>
+        </w:rPr>
+        <w:annotationRef/>
+      </w:r>
+      <w:r>
+        <w:t>what’s that?</w:t>
+      </w:r>
+    </w:p>
+  </w:comment>
+  <w:comment w:id="24" w:author="David Hoare" w:date="2015-04-15T16:59:00Z" w:initials="DAH">
     <w:p>
       <w:pPr>
         <w:pStyle w:val="CommentText"/>
@@ -2612,7 +2815,7 @@
           <w:rPr>
             <w:noProof/>
           </w:rPr>
-          <w:t>11</w:t>
+          <w:t>8</w:t>
         </w:r>
         <w:r>
           <w:rPr>
@@ -3936,7 +4139,7 @@
 </file>
 
 <file path=customXml/itemProps1.xml><?xml version="1.0" encoding="utf-8"?>
-<ds:datastoreItem xmlns:ds="http://schemas.openxmlformats.org/officeDocument/2006/customXml" ds:itemID="{3E17D350-0069-404F-8C85-8A85D3D92E87}">
+<ds:datastoreItem xmlns:ds="http://schemas.openxmlformats.org/officeDocument/2006/customXml" ds:itemID="{F6F952C2-F44B-494E-AE8F-FE614E51D9B0}">
   <ds:schemaRefs>
     <ds:schemaRef ds:uri="http://schemas.openxmlformats.org/officeDocument/2006/bibliography"/>
   </ds:schemaRefs>

</xml_diff>